<commit_message>
Updated learning contract and received ethics approval
</commit_message>
<xml_diff>
--- a/4. ART410 - Honours Project/ART410 Learning Contract.docx
+++ b/4. ART410 - Honours Project/ART410 Learning Contract.docx
@@ -79,7 +79,7 @@
           </mc:Choice>
           <mc:Fallback>
             <w:pict>
-              <v:rect w14:anchorId="40D00D18" id="Rectangle 10" o:spid="_x0000_s1026" style="position:absolute;margin-left:-85.3pt;margin-top:-24.1pt;width:298.8pt;height:3.6pt;z-index:251661312;visibility:visible;mso-wrap-style:square;mso-width-percent:0;mso-height-percent:0;mso-wrap-distance-left:9pt;mso-wrap-distance-top:0;mso-wrap-distance-right:9pt;mso-wrap-distance-bottom:0;mso-position-horizontal:absolute;mso-position-horizontal-relative:text;mso-position-vertical:absolute;mso-position-vertical-relative:text;mso-width-percent:0;mso-height-percent:0;mso-width-relative:margin;mso-height-relative:margin;v-text-anchor:middle" o:gfxdata="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" fillcolor="#ffc100" stroked="f" strokeweight="1pt"/>
+              <v:rect w14:anchorId="40D00D18" id="Rectangle 10" o:spid="_x0000_s1026" style="position:absolute;margin-left:-85.3pt;margin-top:-24.1pt;width:298.8pt;height:3.6pt;z-index:251661312;visibility:visible;mso-wrap-style:square;mso-width-percent:0;mso-height-percent:0;mso-wrap-distance-left:9pt;mso-wrap-distance-top:0;mso-wrap-distance-right:9pt;mso-wrap-distance-bottom:0;mso-position-horizontal:absolute;mso-position-horizontal-relative:text;mso-position-vertical:absolute;mso-position-vertical-relative:text;mso-width-percent:0;mso-height-percent:0;mso-width-relative:margin;mso-height-relative:margin;v-text-anchor:middle" o:gfxdata="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" fillcolor="#ffc100" stroked="f" strokeweight="1pt"/>
             </w:pict>
           </mc:Fallback>
         </mc:AlternateContent>
@@ -234,7 +234,7 @@
                 <v:stroke joinstyle="miter"/>
                 <v:path gradientshapeok="t" o:connecttype="rect"/>
               </v:shapetype>
-              <v:shape id="Title 1" o:spid="_x0000_s1026" type="#_x0000_t202" style="position:absolute;margin-left:-6.4pt;margin-top:-89.3pt;width:230.4pt;height:65.1pt;z-index:251660288;visibility:visible;mso-wrap-style:square;mso-width-percent:0;mso-height-percent:0;mso-wrap-distance-left:9pt;mso-wrap-distance-top:0;mso-wrap-distance-right:9pt;mso-wrap-distance-bottom:0;mso-position-horizontal:absolute;mso-position-horizontal-relative:text;mso-position-vertical:absolute;mso-position-vertical-relative:text;mso-width-percent:0;mso-height-percent:0;mso-width-relative:margin;mso-height-relative:margin;v-text-anchor:top" o:gfxdata="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" filled="f" stroked="f">
+              <v:shape id="Title 1" o:spid="_x0000_s1026" type="#_x0000_t202" style="position:absolute;margin-left:-6.4pt;margin-top:-89.3pt;width:230.4pt;height:65.1pt;z-index:251660288;visibility:visible;mso-wrap-style:square;mso-width-percent:0;mso-height-percent:0;mso-wrap-distance-left:9pt;mso-wrap-distance-top:0;mso-wrap-distance-right:9pt;mso-wrap-distance-bottom:0;mso-position-horizontal:absolute;mso-position-horizontal-relative:text;mso-position-vertical:absolute;mso-position-vertical-relative:text;mso-width-percent:0;mso-height-percent:0;mso-width-relative:margin;mso-height-relative:margin;v-text-anchor:top" o:gfxdata="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" filled="f" stroked="f">
                 <v:textbox>
                   <w:txbxContent>
                     <w:p>
@@ -400,7 +400,7 @@
           </mc:Choice>
           <mc:Fallback>
             <w:pict>
-              <v:shape w14:anchorId="7E92CF9D" id="TextBox 12" o:spid="_x0000_s1027" type="#_x0000_t202" style="position:absolute;margin-left:-67.35pt;margin-top:-136.25pt;width:616.1pt;height:130.1pt;z-index:251659264;visibility:visible;mso-wrap-style:square;mso-width-percent:0;mso-height-percent:0;mso-wrap-distance-left:9pt;mso-wrap-distance-top:0;mso-wrap-distance-right:9pt;mso-wrap-distance-bottom:0;mso-position-horizontal:absolute;mso-position-horizontal-relative:text;mso-position-vertical:absolute;mso-position-vertical-relative:text;mso-width-percent:0;mso-height-percent:0;mso-width-relative:margin;mso-height-relative:margin;v-text-anchor:top" o:gfxdata="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" fillcolor="#404040" stroked="f">
+              <v:shape w14:anchorId="7E92CF9D" id="TextBox 12" o:spid="_x0000_s1027" type="#_x0000_t202" style="position:absolute;margin-left:-67.35pt;margin-top:-136.25pt;width:616.1pt;height:130.1pt;z-index:251659264;visibility:visible;mso-wrap-style:square;mso-width-percent:0;mso-height-percent:0;mso-wrap-distance-left:9pt;mso-wrap-distance-top:0;mso-wrap-distance-right:9pt;mso-wrap-distance-bottom:0;mso-position-horizontal:absolute;mso-position-horizontal-relative:text;mso-position-vertical:absolute;mso-position-vertical-relative:text;mso-width-percent:0;mso-height-percent:0;mso-width-relative:margin;mso-height-relative:margin;v-text-anchor:top" o:gfxdata="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" fillcolor="#404040" stroked="f">
                 <v:textbox>
                   <w:txbxContent>
                     <w:p>
@@ -452,7 +452,11 @@
           <w:tcPr>
             <w:tcW w:w="9436" w:type="dxa"/>
           </w:tcPr>
-          <w:p/>
+          <w:p>
+            <w:r>
+              <w:t>Shubh Ravishankar Gawhade</w:t>
+            </w:r>
+          </w:p>
         </w:tc>
       </w:tr>
     </w:tbl>
@@ -486,7 +490,11 @@
           <w:tcPr>
             <w:tcW w:w="9436" w:type="dxa"/>
           </w:tcPr>
-          <w:p/>
+          <w:p>
+            <w:r>
+              <w:t>2202875</w:t>
+            </w:r>
+          </w:p>
         </w:tc>
       </w:tr>
     </w:tbl>
@@ -520,7 +528,11 @@
           <w:tcPr>
             <w:tcW w:w="9436" w:type="dxa"/>
           </w:tcPr>
-          <w:p/>
+          <w:p>
+            <w:r>
+              <w:t>One-Way Ride</w:t>
+            </w:r>
+          </w:p>
         </w:tc>
       </w:tr>
     </w:tbl>
@@ -554,7 +566,16 @@
           <w:tcPr>
             <w:tcW w:w="9436" w:type="dxa"/>
           </w:tcPr>
-          <w:p/>
+          <w:p>
+            <w:r>
+              <w:t xml:space="preserve">Martin </w:t>
+            </w:r>
+            <w:proofErr w:type="spellStart"/>
+            <w:r>
+              <w:t>Zeilinger</w:t>
+            </w:r>
+            <w:proofErr w:type="spellEnd"/>
+          </w:p>
         </w:tc>
       </w:tr>
     </w:tbl>
@@ -657,6 +678,9 @@
         <w:t xml:space="preserve">     Design Research Project  </w:t>
       </w:r>
       <w:r>
+        <w:rPr>
+          <w:color w:val="FF0000"/>
+        </w:rPr>
         <w:fldChar w:fldCharType="begin">
           <w:ffData>
             <w:name w:val="Check2"/>
@@ -664,19 +688,33 @@
             <w:calcOnExit w:val="0"/>
             <w:checkBox>
               <w:sizeAuto/>
-              <w:default w:val="0"/>
+              <w:default w:val="1"/>
             </w:checkBox>
           </w:ffData>
         </w:fldChar>
       </w:r>
       <w:bookmarkStart w:id="1" w:name="Check2"/>
       <w:r>
+        <w:rPr>
+          <w:color w:val="FF0000"/>
+        </w:rPr>
         <w:instrText xml:space="preserve"> FORMCHECKBOX </w:instrText>
       </w:r>
       <w:r>
+        <w:rPr>
+          <w:color w:val="FF0000"/>
+        </w:rPr>
+      </w:r>
+      <w:r>
+        <w:rPr>
+          <w:color w:val="FF0000"/>
+        </w:rPr>
         <w:fldChar w:fldCharType="separate"/>
       </w:r>
       <w:r>
+        <w:rPr>
+          <w:color w:val="FF0000"/>
+        </w:rPr>
         <w:fldChar w:fldCharType="end"/>
       </w:r>
       <w:bookmarkEnd w:id="1"/>
@@ -876,35 +914,51 @@
           <w:p>
             <w:pPr>
               <w:rPr>
-                <w:i/>
-                <w:iCs/>
-                <w:color w:val="FF0000"/>
-              </w:rPr>
-            </w:pPr>
-            <w:r>
-              <w:rPr>
-                <w:i/>
-                <w:iCs/>
-                <w:color w:val="FF0000"/>
-              </w:rPr>
-              <w:t>Copy from your ART405 Research Proposal and adapt/update as appropriate.</w:t>
-            </w:r>
-          </w:p>
-          <w:p>
-            <w:pPr>
-              <w:rPr>
-                <w:i/>
-                <w:iCs/>
-              </w:rPr>
-            </w:pPr>
-          </w:p>
-          <w:p>
-            <w:pPr>
-              <w:rPr>
                 <w:b/>
                 <w:bCs/>
               </w:rPr>
             </w:pPr>
+          </w:p>
+          <w:p>
+            <w:r>
+              <w:t xml:space="preserve">I will be working on a puzzle game prototype with storytelling driving the main gameplay. This project will be inspired by the storytelling in the game “What remains of Edith Finch” and the gameplay will be inspired by other games such as “Disco Elysium”, “Return of the </w:t>
+            </w:r>
+            <w:proofErr w:type="spellStart"/>
+            <w:r>
+              <w:t>Obra</w:t>
+            </w:r>
+            <w:proofErr w:type="spellEnd"/>
+            <w:r>
+              <w:t xml:space="preserve"> Din" and “Firewatch”.</w:t>
+            </w:r>
+          </w:p>
+          <w:p>
+            <w:r>
+              <w:t xml:space="preserve">The game will be set around the 1900s - 2000s with an </w:t>
+            </w:r>
+            <w:r>
+              <w:t>3D, Top-Down</w:t>
+            </w:r>
+            <w:r>
+              <w:t xml:space="preserve"> art style. The story is about a mafia</w:t>
+            </w:r>
+            <w:r>
+              <w:t>, his pals and how the past led him to be at the current situation</w:t>
+            </w:r>
+            <w:r>
+              <w:t>.</w:t>
+            </w:r>
+          </w:p>
+          <w:p>
+            <w:pPr>
+              <w:rPr>
+                <w:b/>
+                <w:bCs/>
+              </w:rPr>
+            </w:pPr>
+            <w:r>
+              <w:t>This project is a bit ambitious compared to the other work I’ve done before. The final product will be a fully playable game prototype which will help my portfolio by showcasing my design and development skills which will be supported by the research put into the interplay between narrative and game design.</w:t>
+            </w:r>
           </w:p>
         </w:tc>
       </w:tr>
@@ -1005,27 +1059,103 @@
           <w:p>
             <w:pPr>
               <w:rPr>
-                <w:i/>
-                <w:iCs/>
-                <w:color w:val="FF0000"/>
-              </w:rPr>
-            </w:pPr>
-            <w:r>
-              <w:rPr>
-                <w:i/>
-                <w:iCs/>
-                <w:color w:val="FF0000"/>
-              </w:rPr>
-              <w:t>Copy from your ART405 Research Proposal and adapt/update as appropriate.</w:t>
-            </w:r>
-          </w:p>
-          <w:p>
-            <w:pPr>
-              <w:rPr>
                 <w:b/>
                 <w:bCs/>
               </w:rPr>
             </w:pPr>
+          </w:p>
+          <w:p>
+            <w:r>
+              <w:t xml:space="preserve">I would like to explore the interplay between narrative and game design. How game design shapes </w:t>
+            </w:r>
+            <w:r>
+              <w:t xml:space="preserve">the </w:t>
+            </w:r>
+            <w:r>
+              <w:t>narrative and narrative</w:t>
+            </w:r>
+            <w:r>
+              <w:t>, the</w:t>
+            </w:r>
+            <w:r>
+              <w:t xml:space="preserve"> game</w:t>
+            </w:r>
+            <w:r>
+              <w:t xml:space="preserve"> </w:t>
+            </w:r>
+            <w:r>
+              <w:t>design</w:t>
+            </w:r>
+            <w:r>
+              <w:t>.</w:t>
+            </w:r>
+          </w:p>
+          <w:p>
+            <w:r>
+              <w:t xml:space="preserve">Narrative design is simple in movies as compared to games because it’s very linear and there is a story being told. Whereas in video games, the game must respond to the player's actions in a natural way to keep it immersive. Every player will play through the story at very </w:t>
+            </w:r>
+            <w:r>
+              <w:t xml:space="preserve">different paces and the game should be able to still deliver </w:t>
+            </w:r>
+            <w:r>
+              <w:t xml:space="preserve">the story </w:t>
+            </w:r>
+            <w:r>
+              <w:t>consistently and must feel natural to the player.</w:t>
+            </w:r>
+            <w:r>
+              <w:t xml:space="preserve"> If the player isn’t given enough freedom or worse, some amount of freedom is taken away, the game becomes a very boring “hand-held” experience, especially while solving puzzles. In detective games, the player is told what clues are important and what aren’t, which isn’t letting the player use their mind to solve the puzzle and in turn, fails to have a “eureka” moment giving the player positive feedback to keep them going.</w:t>
+            </w:r>
+          </w:p>
+          <w:p>
+            <w:r>
+              <w:t xml:space="preserve">This would also mean increasing the difficulty for the more casual gamers. They might even feel stuck and lost without a clue of what they’re supposed to be doing. Finding the right balance between difficulty, pacing and fun are hard to come across. This could be solved by having difficulty modes which are the most basic and simple way of implementing this. Another way of making sure that the player doesn’t feel lost is by responding to the way the player interacts with the game. This is usually done by using natural prompts to give the player a nudge towards the objectives or help the player if they’re lost. These prompts include in-game characters, sound cues, and events happening to draw the player's attention to certain locations. Another way to have fun gameplay and eliminate the hand-help experience is by using invisible choices where the payer doesn’t know that his actions will affect certain elements of gameplay, but certain variables and player actions will be </w:t>
+            </w:r>
+            <w:proofErr w:type="gramStart"/>
+            <w:r>
+              <w:t>monitored</w:t>
+            </w:r>
+            <w:proofErr w:type="gramEnd"/>
+            <w:r>
+              <w:t xml:space="preserve"> and the game responds to it. This makes the game more dynamic and has a personalized feel. </w:t>
+            </w:r>
+          </w:p>
+          <w:p>
+            <w:r>
+              <w:t>Clara Fernández-</w:t>
+            </w:r>
+            <w:proofErr w:type="gramStart"/>
+            <w:r>
+              <w:t>Vara</w:t>
+            </w:r>
+            <w:r>
+              <w:t>[</w:t>
+            </w:r>
+            <w:proofErr w:type="gramEnd"/>
+            <w:r>
+              <w:t>1], an expert in adventure game analysis points out that puzzles in adventure games are frequently integrated into the narrative events, and the game story is advanced through puzzle solving, she further defines these types of puzzles as “Narrative puzzles”. Using invisible choices along with having natural prompts to moderate difficulty according to the play style and using them to solve and dictate Narrative Puzzles would make a fun and immersive experience.</w:t>
+            </w:r>
+          </w:p>
+          <w:p>
+            <w:r>
+              <w:t xml:space="preserve">The games that inspire me to take such an approach and the ones I will study more are What Remains of Edith Finch, Return of the </w:t>
+            </w:r>
+            <w:proofErr w:type="spellStart"/>
+            <w:r>
+              <w:t>Obra</w:t>
+            </w:r>
+            <w:proofErr w:type="spellEnd"/>
+            <w:r>
+              <w:t xml:space="preserve"> </w:t>
+            </w:r>
+            <w:proofErr w:type="spellStart"/>
+            <w:r>
+              <w:t>Dinn</w:t>
+            </w:r>
+            <w:proofErr w:type="spellEnd"/>
+            <w:r>
+              <w:t>, Firewatch and Disco Elysium.</w:t>
+            </w:r>
           </w:p>
           <w:p>
             <w:pPr>
@@ -1193,7 +1323,7 @@
       </w:tblGrid>
       <w:tr>
         <w:trPr>
-          <w:trHeight w:val="8404"/>
+          <w:trHeight w:val="1550"/>
         </w:trPr>
         <w:tc>
           <w:tcPr>
@@ -1201,19 +1331,280 @@
           </w:tcPr>
           <w:p>
             <w:pPr>
-              <w:rPr>
-                <w:i/>
-                <w:iCs/>
-                <w:color w:val="FF0000"/>
-              </w:rPr>
-            </w:pPr>
-            <w:r>
-              <w:rPr>
-                <w:i/>
-                <w:iCs/>
-                <w:color w:val="FF0000"/>
-              </w:rPr>
-              <w:t>Copy from your ART405 Research Proposal and adapt/update as appropriate.</w:t>
+              <w:pStyle w:val="ListParagraph"/>
+            </w:pPr>
+          </w:p>
+          <w:p>
+            <w:pPr>
+              <w:pStyle w:val="ListParagraph"/>
+              <w:numPr>
+                <w:ilvl w:val="0"/>
+                <w:numId w:val="4"/>
+              </w:numPr>
+            </w:pPr>
+            <w:r>
+              <w:t>Fernández-Vara, C. 2014a. Introduction to Game Analysis. New York, NY, USA: Routledge.</w:t>
+            </w:r>
+          </w:p>
+          <w:p>
+            <w:pPr>
+              <w:pStyle w:val="ListParagraph"/>
+            </w:pPr>
+          </w:p>
+          <w:p>
+            <w:pPr>
+              <w:pStyle w:val="ListParagraph"/>
+              <w:numPr>
+                <w:ilvl w:val="0"/>
+                <w:numId w:val="4"/>
+              </w:numPr>
+            </w:pPr>
+            <w:r>
+              <w:t>Exploring the Role of Narrative</w:t>
+            </w:r>
+          </w:p>
+          <w:p>
+            <w:pPr>
+              <w:pStyle w:val="ListParagraph"/>
+            </w:pPr>
+            <w:r>
+              <w:t xml:space="preserve">Puzzles in Game Storytelling </w:t>
+            </w:r>
+            <w:proofErr w:type="spellStart"/>
+            <w:r>
+              <w:t>DiGRA</w:t>
+            </w:r>
+            <w:proofErr w:type="spellEnd"/>
+            <w:r>
+              <w:t xml:space="preserve"> '19 - Proceedings of the 2019 </w:t>
+            </w:r>
+            <w:proofErr w:type="spellStart"/>
+            <w:r>
+              <w:t>DiGRA</w:t>
+            </w:r>
+            <w:proofErr w:type="spellEnd"/>
+            <w:r>
+              <w:t xml:space="preserve"> International Conference: Game, Play and the Emerging Ludo-Mix.</w:t>
+            </w:r>
+          </w:p>
+          <w:p>
+            <w:pPr>
+              <w:pStyle w:val="ListParagraph"/>
+            </w:pPr>
+          </w:p>
+          <w:p>
+            <w:pPr>
+              <w:pStyle w:val="ListParagraph"/>
+              <w:numPr>
+                <w:ilvl w:val="0"/>
+                <w:numId w:val="4"/>
+              </w:numPr>
+            </w:pPr>
+            <w:r>
+              <w:t>Technologies for Interactive Digital Storytelling and Entertainment</w:t>
+            </w:r>
+          </w:p>
+          <w:p>
+            <w:pPr>
+              <w:pStyle w:val="ListParagraph"/>
+            </w:pPr>
+            <w:proofErr w:type="spellStart"/>
+            <w:r>
+              <w:t>Göbel</w:t>
+            </w:r>
+            <w:proofErr w:type="spellEnd"/>
+            <w:r>
+              <w:t xml:space="preserve">, S., </w:t>
+            </w:r>
+            <w:proofErr w:type="spellStart"/>
+            <w:r>
+              <w:t>Malkewitz</w:t>
+            </w:r>
+            <w:proofErr w:type="spellEnd"/>
+            <w:r>
+              <w:t xml:space="preserve">, R. and </w:t>
+            </w:r>
+            <w:proofErr w:type="spellStart"/>
+            <w:r>
+              <w:t>Iurgel</w:t>
+            </w:r>
+            <w:proofErr w:type="spellEnd"/>
+            <w:r>
+              <w:t>, I. (2006) Technologies for Interactive Digital Storytelling and Entertainment Third International Conference, TIDSE 2006, Darmstadt, Germany, December 4-6, 2006, Proceedings. 1st ed. 2006.</w:t>
+            </w:r>
+          </w:p>
+          <w:p/>
+          <w:p>
+            <w:pPr>
+              <w:pStyle w:val="ListParagraph"/>
+              <w:numPr>
+                <w:ilvl w:val="0"/>
+                <w:numId w:val="4"/>
+              </w:numPr>
+            </w:pPr>
+            <w:r>
+              <w:t>Storytelling for Interactive Digital Media and Video Games</w:t>
+            </w:r>
+          </w:p>
+          <w:p>
+            <w:pPr>
+              <w:pStyle w:val="ListParagraph"/>
+            </w:pPr>
+            <w:r>
+              <w:t>Zeman, N. B., &amp; ProQuest. (2017). Storytelling for interactive digital media and video games. Taylor &amp; Francis.</w:t>
+            </w:r>
+          </w:p>
+          <w:p>
+            <w:pPr>
+              <w:pStyle w:val="ListParagraph"/>
+            </w:pPr>
+          </w:p>
+          <w:p>
+            <w:pPr>
+              <w:pStyle w:val="ListParagraph"/>
+              <w:numPr>
+                <w:ilvl w:val="0"/>
+                <w:numId w:val="4"/>
+              </w:numPr>
+            </w:pPr>
+            <w:r>
+              <w:t xml:space="preserve">Narrative Game Mechanics Teun </w:t>
+            </w:r>
+            <w:proofErr w:type="spellStart"/>
+            <w:r>
+              <w:t>Dubbelman</w:t>
+            </w:r>
+            <w:proofErr w:type="spellEnd"/>
+          </w:p>
+          <w:p>
+            <w:pPr>
+              <w:pStyle w:val="ListParagraph"/>
+            </w:pPr>
+            <w:r>
+              <w:t xml:space="preserve">Badoni, Pankaj &amp; Katal, </w:t>
+            </w:r>
+            <w:proofErr w:type="spellStart"/>
+            <w:r>
+              <w:t>Avita</w:t>
+            </w:r>
+            <w:proofErr w:type="spellEnd"/>
+            <w:r>
+              <w:t xml:space="preserve"> &amp; Reddy, M. &amp; Bhargava, Mudit. (2022). Graphics vs Gameplay: A Comparative Analysis in Gaming. 1-8. 10.1109/CONIT55038.2022.9847843.</w:t>
+            </w:r>
+          </w:p>
+          <w:p>
+            <w:pPr>
+              <w:pStyle w:val="ListParagraph"/>
+            </w:pPr>
+          </w:p>
+          <w:p>
+            <w:pPr>
+              <w:pStyle w:val="ListParagraph"/>
+              <w:numPr>
+                <w:ilvl w:val="0"/>
+                <w:numId w:val="4"/>
+              </w:numPr>
+            </w:pPr>
+            <w:r>
+              <w:t>The Art of Game Design</w:t>
+            </w:r>
+          </w:p>
+          <w:p>
+            <w:pPr>
+              <w:pStyle w:val="ListParagraph"/>
+            </w:pPr>
+            <w:r>
+              <w:t>Schell, J. (2019). The Art of Game Design: A Book of Lenses, Third Edition (3rd ed.). A K Peters/CRC Press</w:t>
+            </w:r>
+            <w:r>
+              <w:t>.</w:t>
+            </w:r>
+          </w:p>
+          <w:p>
+            <w:pPr>
+              <w:pStyle w:val="ListParagraph"/>
+            </w:pPr>
+          </w:p>
+          <w:p>
+            <w:pPr>
+              <w:pStyle w:val="ListParagraph"/>
+              <w:numPr>
+                <w:ilvl w:val="0"/>
+                <w:numId w:val="4"/>
+              </w:numPr>
+            </w:pPr>
+            <w:r>
+              <w:t>Game Maker’s Toolkit - The Power of Invisible Choices</w:t>
+            </w:r>
+          </w:p>
+          <w:p/>
+          <w:p>
+            <w:pPr>
+              <w:pStyle w:val="ListParagraph"/>
+              <w:numPr>
+                <w:ilvl w:val="0"/>
+                <w:numId w:val="4"/>
+              </w:numPr>
+            </w:pPr>
+            <w:r>
+              <w:t xml:space="preserve">GDC - </w:t>
+            </w:r>
+            <w:r>
+              <w:t>Interactive Story Without Challenge Mechanics: The Design of Firewatch</w:t>
+            </w:r>
+          </w:p>
+          <w:p/>
+          <w:p>
+            <w:pPr>
+              <w:pStyle w:val="ListParagraph"/>
+              <w:numPr>
+                <w:ilvl w:val="0"/>
+                <w:numId w:val="4"/>
+              </w:numPr>
+            </w:pPr>
+            <w:r>
+              <w:t xml:space="preserve">GDC - </w:t>
+            </w:r>
+            <w:r>
+              <w:t>Writing 'Nothing': Storytelling with Unsaid Words and Unreliable Narrators</w:t>
+            </w:r>
+          </w:p>
+          <w:p/>
+          <w:p/>
+          <w:p/>
+          <w:p>
+            <w:pPr>
+              <w:pStyle w:val="ListParagraph"/>
+              <w:numPr>
+                <w:ilvl w:val="0"/>
+                <w:numId w:val="4"/>
+              </w:numPr>
+            </w:pPr>
+            <w:r>
+              <w:t xml:space="preserve">GDC - </w:t>
+            </w:r>
+            <w:r>
+              <w:t>Designing Radically Non-Linear Single Player Levels</w:t>
+            </w:r>
+          </w:p>
+          <w:p>
+            <w:pPr>
+              <w:pStyle w:val="ListParagraph"/>
+            </w:pPr>
+          </w:p>
+          <w:p>
+            <w:pPr>
+              <w:pStyle w:val="ListParagraph"/>
+              <w:numPr>
+                <w:ilvl w:val="0"/>
+                <w:numId w:val="4"/>
+              </w:numPr>
+            </w:pPr>
+            <w:r>
+              <w:t xml:space="preserve">GDC - </w:t>
+            </w:r>
+            <w:r>
+              <w:t>Sparking Curiosity-Driven Exploration Through Narrative in 'Outer Wilds'</w:t>
             </w:r>
           </w:p>
           <w:p>
@@ -1224,26 +1615,21 @@
               </w:rPr>
             </w:pPr>
           </w:p>
-          <w:p>
-            <w:pPr>
-              <w:rPr>
-                <w:b/>
-                <w:bCs/>
-              </w:rPr>
-            </w:pPr>
-          </w:p>
         </w:tc>
       </w:tr>
     </w:tbl>
     <w:p>
-      <w:r>
-        <w:br w:type="column"/>
-      </w:r>
-      <w:r>
+      <w:pPr>
         <w:rPr>
           <w:rStyle w:val="Heading1Char"/>
         </w:rPr>
-        <w:lastRenderedPageBreak/>
+      </w:pPr>
+    </w:p>
+    <w:p>
+      <w:r>
+        <w:rPr>
+          <w:rStyle w:val="Heading1Char"/>
+        </w:rPr>
         <w:t>3</w:t>
       </w:r>
       <w:r>
@@ -1298,6 +1684,7 @@
         <w:t>What is the aim of your research? This should be a general statement of what you hope your research will achieve.</w:t>
       </w:r>
     </w:p>
+    <w:p/>
     <w:tbl>
       <w:tblPr>
         <w:tblStyle w:val="TableGrid"/>
@@ -1315,30 +1702,28 @@
           <w:tcPr>
             <w:tcW w:w="9426" w:type="dxa"/>
           </w:tcPr>
-          <w:p>
-            <w:pPr>
-              <w:rPr>
-                <w:i/>
-                <w:iCs/>
-                <w:color w:val="FF0000"/>
-              </w:rPr>
-            </w:pPr>
-            <w:r>
-              <w:rPr>
-                <w:i/>
-                <w:iCs/>
-                <w:color w:val="FF0000"/>
-              </w:rPr>
-              <w:t>Copy from your ART405 Research Proposal and adapt/update as appropriate.</w:t>
-            </w:r>
-          </w:p>
-          <w:p>
-            <w:pPr>
-              <w:rPr>
-                <w:b/>
-                <w:bCs/>
-              </w:rPr>
-            </w:pPr>
+          <w:p/>
+          <w:p>
+            <w:pPr>
+              <w:rPr>
+                <w:lang w:val="en-IN"/>
+              </w:rPr>
+            </w:pPr>
+            <w:r>
+              <w:rPr>
+                <w:lang w:val="en-US"/>
+              </w:rPr>
+              <w:t>A detailed analysis of methods to implement interactive game play around a pre-determined narrative</w:t>
+            </w:r>
+            <w:r>
+              <w:rPr>
+                <w:lang w:val="en-US"/>
+              </w:rPr>
+              <w:t xml:space="preserve"> by </w:t>
+            </w:r>
+            <w:r>
+              <w:t>exploring the interplay between narrative and game design and the creation of “narrative puzzles” for a game prototype.</w:t>
+            </w:r>
           </w:p>
           <w:p/>
         </w:tc>
@@ -1396,42 +1781,64 @@
           <w:tcPr>
             <w:tcW w:w="704" w:type="dxa"/>
           </w:tcPr>
-          <w:p>
+          <w:p/>
+          <w:p>
+            <w:pPr>
+              <w:jc w:val="center"/>
+            </w:pPr>
             <w:r>
               <w:t>1</w:t>
             </w:r>
           </w:p>
           <w:p/>
+        </w:tc>
+        <w:tc>
+          <w:tcPr>
+            <w:tcW w:w="8732" w:type="dxa"/>
+          </w:tcPr>
           <w:p/>
-        </w:tc>
-        <w:tc>
-          <w:tcPr>
-            <w:tcW w:w="8732" w:type="dxa"/>
-          </w:tcPr>
-          <w:p>
-            <w:pPr>
-              <w:rPr>
-                <w:i/>
-                <w:iCs/>
-                <w:color w:val="FF0000"/>
-              </w:rPr>
-            </w:pPr>
-            <w:r>
-              <w:rPr>
-                <w:i/>
-                <w:iCs/>
-                <w:color w:val="FF0000"/>
-              </w:rPr>
-              <w:t>Copy from your ART405 Research Proposal and adapt/update as appropriate.</w:t>
-            </w:r>
-          </w:p>
-          <w:p>
-            <w:pPr>
-              <w:rPr>
-                <w:b/>
-                <w:bCs/>
-              </w:rPr>
-            </w:pPr>
+          <w:p>
+            <w:pPr>
+              <w:rPr>
+                <w:lang w:val="en-IN"/>
+              </w:rPr>
+            </w:pPr>
+            <w:r>
+              <w:rPr>
+                <w:lang w:val="en-US"/>
+              </w:rPr>
+              <w:t>How can we design puzzles around key story events</w:t>
+            </w:r>
+            <w:r>
+              <w:rPr>
+                <w:lang w:val="en-US"/>
+              </w:rPr>
+              <w:t xml:space="preserve"> </w:t>
+            </w:r>
+            <w:r>
+              <w:rPr>
+                <w:lang w:val="en-US"/>
+              </w:rPr>
+              <w:t xml:space="preserve">and </w:t>
+            </w:r>
+            <w:r>
+              <w:rPr>
+                <w:lang w:val="en-US"/>
+              </w:rPr>
+              <w:t>giv</w:t>
+            </w:r>
+            <w:r>
+              <w:rPr>
+                <w:lang w:val="en-US"/>
+              </w:rPr>
+              <w:t xml:space="preserve">e </w:t>
+            </w:r>
+            <w:r>
+              <w:rPr>
+                <w:lang w:val="en-US"/>
+              </w:rPr>
+              <w:t>players enough freedom without making it a handheld experience?</w:t>
+            </w:r>
           </w:p>
           <w:p/>
         </w:tc>
@@ -1441,18 +1848,35 @@
           <w:tcPr>
             <w:tcW w:w="704" w:type="dxa"/>
           </w:tcPr>
-          <w:p>
+          <w:p/>
+          <w:p>
+            <w:pPr>
+              <w:jc w:val="center"/>
+            </w:pPr>
             <w:r>
               <w:t>2</w:t>
             </w:r>
           </w:p>
           <w:p/>
+        </w:tc>
+        <w:tc>
+          <w:tcPr>
+            <w:tcW w:w="8732" w:type="dxa"/>
+          </w:tcPr>
           <w:p/>
-        </w:tc>
-        <w:tc>
-          <w:tcPr>
-            <w:tcW w:w="8732" w:type="dxa"/>
-          </w:tcPr>
+          <w:p>
+            <w:pPr>
+              <w:rPr>
+                <w:lang w:val="en-IN"/>
+              </w:rPr>
+            </w:pPr>
+            <w:r>
+              <w:rPr>
+                <w:lang w:val="en-US"/>
+              </w:rPr>
+              <w:t>Does a unique gameplay experience in each chapter of the story add to the novelty of the experience?</w:t>
+            </w:r>
+          </w:p>
           <w:p/>
         </w:tc>
       </w:tr>
@@ -1461,18 +1885,35 @@
           <w:tcPr>
             <w:tcW w:w="704" w:type="dxa"/>
           </w:tcPr>
-          <w:p>
+          <w:p/>
+          <w:p>
+            <w:pPr>
+              <w:jc w:val="center"/>
+            </w:pPr>
             <w:r>
               <w:t>3</w:t>
             </w:r>
           </w:p>
           <w:p/>
+        </w:tc>
+        <w:tc>
+          <w:tcPr>
+            <w:tcW w:w="8732" w:type="dxa"/>
+          </w:tcPr>
           <w:p/>
-        </w:tc>
-        <w:tc>
-          <w:tcPr>
-            <w:tcW w:w="8732" w:type="dxa"/>
-          </w:tcPr>
+          <w:p>
+            <w:pPr>
+              <w:rPr>
+                <w:lang w:val="en-IN"/>
+              </w:rPr>
+            </w:pPr>
+            <w:r>
+              <w:rPr>
+                <w:lang w:val="en-US"/>
+              </w:rPr>
+              <w:t>How can you alter player experience based on their prior interactions without changing the overarching narrative?</w:t>
+            </w:r>
+          </w:p>
           <w:p/>
         </w:tc>
       </w:tr>
@@ -1481,43 +1922,47 @@
           <w:tcPr>
             <w:tcW w:w="704" w:type="dxa"/>
           </w:tcPr>
-          <w:p>
+          <w:p/>
+          <w:p>
+            <w:pPr>
+              <w:jc w:val="center"/>
+            </w:pPr>
             <w:r>
               <w:t>4</w:t>
             </w:r>
           </w:p>
           <w:p/>
+        </w:tc>
+        <w:tc>
+          <w:tcPr>
+            <w:tcW w:w="8732" w:type="dxa"/>
+          </w:tcPr>
           <w:p/>
-        </w:tc>
-        <w:tc>
-          <w:tcPr>
-            <w:tcW w:w="8732" w:type="dxa"/>
-          </w:tcPr>
-          <w:p/>
-        </w:tc>
-      </w:tr>
-      <w:tr>
-        <w:tc>
-          <w:tcPr>
-            <w:tcW w:w="704" w:type="dxa"/>
-          </w:tcPr>
-          <w:p>
-            <w:r>
-              <w:t>5</w:t>
-            </w:r>
-          </w:p>
-          <w:p/>
-          <w:p/>
-        </w:tc>
-        <w:tc>
-          <w:tcPr>
-            <w:tcW w:w="8732" w:type="dxa"/>
-          </w:tcPr>
-          <w:p/>
+          <w:p>
+            <w:r>
+              <w:rPr>
+                <w:lang w:val="en-US"/>
+              </w:rPr>
+              <w:t xml:space="preserve">How to create a </w:t>
+            </w:r>
+            <w:proofErr w:type="gramStart"/>
+            <w:r>
+              <w:rPr>
+                <w:lang w:val="en-US"/>
+              </w:rPr>
+              <w:t>fail</w:t>
+            </w:r>
+            <w:proofErr w:type="gramEnd"/>
+            <w:r>
+              <w:rPr>
+                <w:lang w:val="en-US"/>
+              </w:rPr>
+              <w:t xml:space="preserve"> state for stories central to the gameplay?</w:t>
+            </w:r>
+          </w:p>
         </w:tc>
       </w:tr>
     </w:tbl>
-    <w:p/>
     <w:p>
       <w:pPr>
         <w:pStyle w:val="Heading1"/>
@@ -1566,7 +2011,15 @@
     <w:p/>
     <w:p>
       <w:r>
-        <w:t>It is expected that your research methods(s) will be informed by the type of project you have identified, i.e. artistic</w:t>
+        <w:t xml:space="preserve">It is expected that your research methods(s) will be informed by the type of project you have identified, </w:t>
+      </w:r>
+      <w:proofErr w:type="gramStart"/>
+      <w:r>
+        <w:t>i.e.</w:t>
+      </w:r>
+      <w:proofErr w:type="gramEnd"/>
+      <w:r>
+        <w:t xml:space="preserve"> artistic</w:t>
       </w:r>
       <w:r>
         <w:t xml:space="preserve"> research</w:t>
@@ -1632,29 +2085,12 @@
       </w:tblGrid>
       <w:tr>
         <w:trPr>
-          <w:trHeight w:val="8593"/>
+          <w:trHeight w:val="2684"/>
         </w:trPr>
         <w:tc>
           <w:tcPr>
             <w:tcW w:w="9376" w:type="dxa"/>
           </w:tcPr>
-          <w:p>
-            <w:pPr>
-              <w:rPr>
-                <w:i/>
-                <w:iCs/>
-                <w:color w:val="FF0000"/>
-              </w:rPr>
-            </w:pPr>
-            <w:r>
-              <w:rPr>
-                <w:i/>
-                <w:iCs/>
-                <w:color w:val="FF0000"/>
-              </w:rPr>
-              <w:t>Copy from your ART405 Research Proposal and adapt/update as appropriate.</w:t>
-            </w:r>
-          </w:p>
           <w:p>
             <w:pPr>
               <w:rPr>
@@ -1665,15 +2101,581 @@
           </w:p>
           <w:p>
             <w:pPr>
-              <w:rPr>
-                <w:b/>
-                <w:bCs/>
+              <w:pStyle w:val="ListParagraph"/>
+              <w:numPr>
+                <w:ilvl w:val="0"/>
+                <w:numId w:val="3"/>
+              </w:numPr>
+              <w:rPr>
+                <w:lang w:val="en-IN"/>
+              </w:rPr>
+            </w:pPr>
+            <w:r>
+              <w:rPr>
+                <w:lang w:val="en-US"/>
+              </w:rPr>
+              <w:t>How can we design puzzles around key story events and give players enough freedom without making it a handheld experience?</w:t>
+            </w:r>
+          </w:p>
+          <w:p/>
+          <w:p>
+            <w:r>
+              <w:t xml:space="preserve">Games such as “What remains of Edith Finch”, “Disco Elysium”, “Firewatch” and “Return of the </w:t>
+            </w:r>
+            <w:proofErr w:type="spellStart"/>
+            <w:r>
+              <w:t>Obra</w:t>
+            </w:r>
+            <w:proofErr w:type="spellEnd"/>
+            <w:r>
+              <w:t xml:space="preserve"> </w:t>
+            </w:r>
+            <w:proofErr w:type="spellStart"/>
+            <w:r>
+              <w:t>Dinn</w:t>
+            </w:r>
+            <w:proofErr w:type="spellEnd"/>
+            <w:r>
+              <w:t>” are the sources of inspiration for the game I’m trying to make. So going through the talks by these developers, game designers and narrative designers working on the game will give me some idea</w:t>
+            </w:r>
+            <w:r>
+              <w:t>s</w:t>
+            </w:r>
+            <w:r>
+              <w:t xml:space="preserve"> of what their thought process was when they were working on the game, the issues they’ve faced and ways they’ve solved it either technical or design based. Also going through various reviews by people who’ve played the game and critiques would help get another perspective on these games by seeing what the audience thinks was bad/ good.</w:t>
+            </w:r>
+          </w:p>
+          <w:p>
+            <w:pPr>
+              <w:ind w:left="50"/>
+              <w:rPr>
+                <w:lang w:val="en-IN"/>
+              </w:rPr>
+            </w:pPr>
+          </w:p>
+          <w:p>
+            <w:pPr>
+              <w:pStyle w:val="ListParagraph"/>
+              <w:numPr>
+                <w:ilvl w:val="0"/>
+                <w:numId w:val="3"/>
+              </w:numPr>
+              <w:rPr>
+                <w:lang w:val="en-IN"/>
+              </w:rPr>
+            </w:pPr>
+            <w:r>
+              <w:rPr>
+                <w:lang w:val="en-US"/>
+              </w:rPr>
+              <w:t>Does a unique gameplay experience in each chapter of the story add to the novelty of the experience</w:t>
+            </w:r>
+            <w:r>
+              <w:rPr>
+                <w:lang w:val="en-US"/>
+              </w:rPr>
+              <w:t>?</w:t>
+            </w:r>
+          </w:p>
+          <w:p>
+            <w:pPr>
+              <w:ind w:left="50"/>
+              <w:rPr>
+                <w:lang w:val="en-IN"/>
+              </w:rPr>
+            </w:pPr>
+          </w:p>
+          <w:p>
+            <w:pPr>
+              <w:ind w:left="50"/>
+              <w:rPr>
+                <w:lang w:val="en-IN"/>
+              </w:rPr>
+            </w:pPr>
+            <w:r>
+              <w:rPr>
+                <w:lang w:val="en-IN"/>
+              </w:rPr>
+              <w:t>In “What Remains of Edith Finch”</w:t>
+            </w:r>
+            <w:r>
+              <w:rPr>
+                <w:lang w:val="en-IN"/>
+              </w:rPr>
+              <w:t>,</w:t>
+            </w:r>
+            <w:r>
+              <w:rPr>
+                <w:lang w:val="en-IN"/>
+              </w:rPr>
+              <w:t xml:space="preserve"> playing a part in the life of each character feels like a new experience</w:t>
+            </w:r>
+            <w:r>
+              <w:rPr>
+                <w:lang w:val="en-IN"/>
+              </w:rPr>
+              <w:t xml:space="preserve"> and makes</w:t>
+            </w:r>
+            <w:r>
+              <w:rPr>
+                <w:lang w:val="en-IN"/>
+              </w:rPr>
+              <w:t xml:space="preserve"> </w:t>
+            </w:r>
+            <w:r>
+              <w:rPr>
+                <w:lang w:val="en-IN"/>
+              </w:rPr>
+              <w:t xml:space="preserve">the story more </w:t>
+            </w:r>
+            <w:r>
+              <w:rPr>
+                <w:lang w:val="en-IN"/>
+              </w:rPr>
+              <w:t>engaging.</w:t>
+            </w:r>
+            <w:r>
+              <w:rPr>
+                <w:lang w:val="en-IN"/>
+              </w:rPr>
+              <w:t xml:space="preserve"> </w:t>
+            </w:r>
+            <w:r>
+              <w:rPr>
+                <w:lang w:val="en-IN"/>
+              </w:rPr>
+              <w:t xml:space="preserve">It adds different ways to move or to take the form of another subject to make us go </w:t>
+            </w:r>
+            <w:proofErr w:type="spellStart"/>
+            <w:r>
+              <w:rPr>
+                <w:lang w:val="en-IN"/>
+              </w:rPr>
+              <w:t>though</w:t>
+            </w:r>
+            <w:proofErr w:type="spellEnd"/>
+            <w:r>
+              <w:rPr>
+                <w:lang w:val="en-IN"/>
+              </w:rPr>
+              <w:t xml:space="preserve"> the story from another perspective.</w:t>
+            </w:r>
+            <w:r>
+              <w:rPr>
+                <w:lang w:val="en-IN"/>
+              </w:rPr>
+              <w:t xml:space="preserve"> Similarly, </w:t>
+            </w:r>
+            <w:r>
+              <w:rPr>
+                <w:lang w:val="en-IN"/>
+              </w:rPr>
+              <w:t xml:space="preserve">in </w:t>
+            </w:r>
+            <w:r>
+              <w:rPr>
+                <w:lang w:val="en-IN"/>
+              </w:rPr>
+              <w:t>“It Takes Two”</w:t>
+            </w:r>
+            <w:r>
+              <w:rPr>
+                <w:lang w:val="en-IN"/>
+              </w:rPr>
+              <w:t xml:space="preserve"> </w:t>
+            </w:r>
+            <w:r>
+              <w:rPr>
+                <w:lang w:val="en-IN"/>
+              </w:rPr>
+              <w:t>which is a co-op game, every location has different ways to solve puzzles  by using the level design and alternating between the p</w:t>
+            </w:r>
+            <w:r>
+              <w:rPr>
+                <w:lang w:val="en-IN"/>
+              </w:rPr>
+              <w:t>l</w:t>
+            </w:r>
+            <w:r>
+              <w:rPr>
+                <w:lang w:val="en-IN"/>
+              </w:rPr>
+              <w:t>ayer</w:t>
+            </w:r>
+            <w:r>
+              <w:rPr>
+                <w:lang w:val="en-IN"/>
+              </w:rPr>
+              <w:t xml:space="preserve">s </w:t>
+            </w:r>
+            <w:r>
+              <w:rPr>
+                <w:lang w:val="en-IN"/>
+              </w:rPr>
+              <w:t xml:space="preserve">helping each other to solve </w:t>
+            </w:r>
+            <w:r>
+              <w:rPr>
+                <w:lang w:val="en-IN"/>
+              </w:rPr>
+              <w:t>puzzles.</w:t>
+            </w:r>
+            <w:r>
+              <w:rPr>
+                <w:lang w:val="en-IN"/>
+              </w:rPr>
+              <w:t xml:space="preserve"> This makes for exciting gameplay and the player doesn’t know what to expect nex</w:t>
+            </w:r>
+            <w:r>
+              <w:rPr>
+                <w:lang w:val="en-IN"/>
+              </w:rPr>
+              <w:t xml:space="preserve">t </w:t>
+            </w:r>
+            <w:r>
+              <w:rPr>
+                <w:lang w:val="en-IN"/>
+              </w:rPr>
+              <w:t>p</w:t>
+            </w:r>
+            <w:r>
+              <w:rPr>
+                <w:lang w:val="en-IN"/>
+              </w:rPr>
+              <w:t xml:space="preserve">eaking their </w:t>
+            </w:r>
+            <w:r>
+              <w:t>curiosity</w:t>
+            </w:r>
+            <w:r>
+              <w:rPr>
+                <w:lang w:val="en-IN"/>
+              </w:rPr>
+              <w:t>.</w:t>
+            </w:r>
+          </w:p>
+          <w:p>
+            <w:pPr>
+              <w:ind w:left="50"/>
+              <w:rPr>
+                <w:lang w:val="en-IN"/>
+              </w:rPr>
+            </w:pPr>
+          </w:p>
+          <w:p>
+            <w:pPr>
+              <w:pStyle w:val="ListParagraph"/>
+              <w:numPr>
+                <w:ilvl w:val="0"/>
+                <w:numId w:val="3"/>
+              </w:numPr>
+              <w:rPr>
+                <w:lang w:val="en-IN"/>
+              </w:rPr>
+            </w:pPr>
+            <w:r>
+              <w:rPr>
+                <w:lang w:val="en-US"/>
+              </w:rPr>
+              <w:t>How can you alter player experience based on their prior interactions without changing the overarching narrative?</w:t>
+            </w:r>
+          </w:p>
+          <w:p>
+            <w:pPr>
+              <w:ind w:left="50"/>
+              <w:rPr>
+                <w:lang w:val="en-IN"/>
+              </w:rPr>
+            </w:pPr>
+          </w:p>
+          <w:p>
+            <w:pPr>
+              <w:ind w:left="50"/>
+              <w:rPr>
+                <w:lang w:val="en-IN"/>
+              </w:rPr>
+            </w:pPr>
+            <w:r>
+              <w:rPr>
+                <w:lang w:val="en-IN"/>
+              </w:rPr>
+              <w:t xml:space="preserve">This is </w:t>
+            </w:r>
+            <w:r>
+              <w:rPr>
+                <w:lang w:val="en-IN"/>
+              </w:rPr>
+              <w:t>one of the more complicated questions since I’m bound by the story and cannot have branching dialogues like other games do. Nor can I have a stats system which would change the players interaction completely because the story is linear</w:t>
+            </w:r>
+            <w:r>
+              <w:rPr>
+                <w:lang w:val="en-IN"/>
+              </w:rPr>
+              <w:t xml:space="preserve"> and I’m trying to deliver an experience. </w:t>
+            </w:r>
+            <w:r>
+              <w:rPr>
+                <w:lang w:val="en-IN"/>
+              </w:rPr>
+              <w:t xml:space="preserve">Some ways I will explore are dynamic difficulty adjustments which </w:t>
+            </w:r>
+            <w:r>
+              <w:rPr>
+                <w:lang w:val="en-IN"/>
+              </w:rPr>
+              <w:t>won’t</w:t>
+            </w:r>
+            <w:r>
+              <w:rPr>
+                <w:lang w:val="en-IN"/>
+              </w:rPr>
+              <w:t xml:space="preserve"> make a</w:t>
+            </w:r>
+          </w:p>
+          <w:p>
+            <w:pPr>
+              <w:ind w:left="50"/>
+              <w:rPr>
+                <w:lang w:val="en-IN"/>
+              </w:rPr>
+            </w:pPr>
+          </w:p>
+          <w:p>
+            <w:pPr>
+              <w:ind w:left="50"/>
+              <w:rPr>
+                <w:lang w:val="en-IN"/>
+              </w:rPr>
+            </w:pPr>
+          </w:p>
+          <w:p>
+            <w:pPr>
+              <w:ind w:left="50"/>
+              <w:rPr>
+                <w:lang w:val="en-IN"/>
+              </w:rPr>
+            </w:pPr>
+            <w:r>
+              <w:rPr>
+                <w:lang w:val="en-IN"/>
+              </w:rPr>
+              <w:t xml:space="preserve">drastic impact on the story but make things easier for some players. </w:t>
+            </w:r>
+            <w:r>
+              <w:rPr>
+                <w:lang w:val="en-IN"/>
+              </w:rPr>
+              <w:t>Few dialogues for</w:t>
+            </w:r>
+            <w:r>
+              <w:rPr>
+                <w:lang w:val="en-IN"/>
+              </w:rPr>
+              <w:t xml:space="preserve"> </w:t>
+            </w:r>
+            <w:r>
+              <w:rPr>
+                <w:lang w:val="en-IN"/>
+              </w:rPr>
+              <w:t>actions performed by players by just changing the main dialogue. This could add replayability value to the game.</w:t>
+            </w:r>
+            <w:r>
+              <w:rPr>
+                <w:lang w:val="en-IN"/>
+              </w:rPr>
+              <w:t xml:space="preserve"> Personalization</w:t>
+            </w:r>
+            <w:r>
+              <w:rPr>
+                <w:lang w:val="en-IN"/>
+              </w:rPr>
+              <w:t xml:space="preserve"> of the player</w:t>
+            </w:r>
+            <w:r>
+              <w:rPr>
+                <w:lang w:val="en-IN"/>
+              </w:rPr>
+              <w:t xml:space="preserve"> character</w:t>
+            </w:r>
+            <w:r>
+              <w:rPr>
+                <w:lang w:val="en-IN"/>
+              </w:rPr>
+              <w:t xml:space="preserve"> </w:t>
+            </w:r>
+            <w:r>
+              <w:rPr>
+                <w:lang w:val="en-IN"/>
+              </w:rPr>
+              <w:t xml:space="preserve">will </w:t>
+            </w:r>
+            <w:r>
+              <w:rPr>
+                <w:lang w:val="en-IN"/>
+              </w:rPr>
+              <w:t>also be explored.</w:t>
+            </w:r>
+          </w:p>
+          <w:p>
+            <w:pPr>
+              <w:ind w:left="50"/>
+              <w:rPr>
+                <w:lang w:val="en-IN"/>
+              </w:rPr>
+            </w:pPr>
+          </w:p>
+          <w:p>
+            <w:pPr>
+              <w:pStyle w:val="ListParagraph"/>
+              <w:numPr>
+                <w:ilvl w:val="0"/>
+                <w:numId w:val="3"/>
+              </w:numPr>
+              <w:rPr>
+                <w:lang w:val="en-IN"/>
+              </w:rPr>
+            </w:pPr>
+            <w:r>
+              <w:rPr>
+                <w:lang w:val="en-US"/>
+              </w:rPr>
+              <w:t>How to create a fail state for stories central to the gameplay?</w:t>
+            </w:r>
+          </w:p>
+          <w:p>
+            <w:pPr>
+              <w:ind w:left="50"/>
+              <w:rPr>
+                <w:lang w:val="en-IN"/>
+              </w:rPr>
+            </w:pPr>
+          </w:p>
+          <w:p>
+            <w:pPr>
+              <w:ind w:left="50"/>
+              <w:rPr>
+                <w:lang w:val="en-IN"/>
+              </w:rPr>
+            </w:pPr>
+            <w:r>
+              <w:rPr>
+                <w:lang w:val="en-IN"/>
+              </w:rPr>
+              <w:t xml:space="preserve">We’re trying to tell a story and </w:t>
+            </w:r>
+            <w:r>
+              <w:rPr>
+                <w:lang w:val="en-IN"/>
+              </w:rPr>
+              <w:t>the player doesn’t</w:t>
+            </w:r>
+            <w:r>
+              <w:rPr>
+                <w:lang w:val="en-IN"/>
+              </w:rPr>
+              <w:t xml:space="preserve"> fail according to the story. And it wouldn’t be a game, or a fun one if it wasn’t challenging enough to kill the player.</w:t>
+            </w:r>
+            <w:r>
+              <w:rPr>
+                <w:lang w:val="en-IN"/>
+              </w:rPr>
+              <w:t xml:space="preserve"> </w:t>
+            </w:r>
+            <w:r>
+              <w:rPr>
+                <w:lang w:val="en-IN"/>
+              </w:rPr>
+              <w:t>Some games add abilities to heal oneself</w:t>
+            </w:r>
+            <w:r>
+              <w:rPr>
+                <w:lang w:val="en-IN"/>
+              </w:rPr>
+              <w:t xml:space="preserve"> whereas other games play around with the difficulty level.</w:t>
+            </w:r>
+            <w:r>
+              <w:rPr>
+                <w:lang w:val="en-IN"/>
+              </w:rPr>
+              <w:t xml:space="preserve"> </w:t>
+            </w:r>
+            <w:r>
+              <w:rPr>
+                <w:lang w:val="en-IN"/>
+              </w:rPr>
+              <w:t>Having multiple ending is another way of going about it</w:t>
+            </w:r>
+            <w:r>
+              <w:rPr>
+                <w:lang w:val="en-IN"/>
+              </w:rPr>
+              <w:t xml:space="preserve"> because even though we </w:t>
+            </w:r>
+            <w:r>
+              <w:rPr>
+                <w:lang w:val="en-IN"/>
+              </w:rPr>
+              <w:t>have a linear story, we still give the player some control over their character and it should feel like it</w:t>
+            </w:r>
+            <w:r>
+              <w:rPr>
+                <w:lang w:val="en-IN"/>
+              </w:rPr>
+              <w:t xml:space="preserve">. </w:t>
+            </w:r>
+            <w:r>
+              <w:rPr>
+                <w:lang w:val="en-IN"/>
+              </w:rPr>
+              <w:t xml:space="preserve">Another method would be </w:t>
+            </w:r>
+            <w:r>
+              <w:rPr>
+                <w:lang w:val="en-IN"/>
+              </w:rPr>
+              <w:t>by having a soft fail state where the player is allowed to continue but with the bare minimum resources needed.</w:t>
+            </w:r>
+          </w:p>
+          <w:p>
+            <w:pPr>
+              <w:ind w:left="50"/>
+              <w:rPr>
+                <w:lang w:val="en-IN"/>
               </w:rPr>
             </w:pPr>
           </w:p>
         </w:tc>
       </w:tr>
     </w:tbl>
+    <w:p/>
+    <w:p/>
+    <w:p/>
+    <w:p/>
+    <w:p/>
+    <w:p/>
+    <w:p/>
+    <w:p/>
+    <w:p/>
+    <w:p/>
+    <w:p/>
+    <w:p/>
+    <w:p/>
+    <w:p/>
+    <w:p/>
+    <w:p/>
+    <w:p/>
+    <w:p/>
+    <w:p/>
+    <w:p/>
+    <w:p/>
+    <w:p/>
+    <w:p/>
+    <w:p/>
+    <w:p/>
+    <w:p/>
+    <w:p/>
+    <w:p/>
+    <w:p/>
     <w:p>
       <w:pPr>
         <w:pStyle w:val="Heading1"/>
@@ -1758,6 +2760,7 @@
         <w:t xml:space="preserve"> </w:t>
       </w:r>
     </w:p>
+    <w:p/>
     <w:p/>
     <w:tbl>
       <w:tblPr>
@@ -1770,46 +2773,157 @@
       </w:tblGrid>
       <w:tr>
         <w:trPr>
-          <w:trHeight w:val="8593"/>
+          <w:trHeight w:val="7313"/>
         </w:trPr>
         <w:tc>
           <w:tcPr>
             <w:tcW w:w="9376" w:type="dxa"/>
           </w:tcPr>
-          <w:p>
-            <w:pPr>
-              <w:rPr>
-                <w:i/>
-                <w:iCs/>
-                <w:color w:val="FF0000"/>
-              </w:rPr>
-            </w:pPr>
-            <w:r>
-              <w:rPr>
-                <w:i/>
-                <w:iCs/>
-                <w:color w:val="FF0000"/>
-              </w:rPr>
-              <w:t>Copy from your ART405 Research Proposal / Ethics submission, and adapt/update as appropriate</w:t>
-            </w:r>
-          </w:p>
-          <w:p>
-            <w:pPr>
-              <w:rPr>
-                <w:b/>
-                <w:bCs/>
-                <w:i/>
-                <w:iCs/>
-                <w:u w:val="single"/>
-              </w:rPr>
-            </w:pPr>
-          </w:p>
           <w:p/>
+          <w:p>
+            <w:pPr>
+              <w:pStyle w:val="ListParagraph"/>
+              <w:numPr>
+                <w:ilvl w:val="0"/>
+                <w:numId w:val="4"/>
+              </w:numPr>
+            </w:pPr>
+            <w:r>
+              <w:t>intense violence, blood and gore, sexual content and/or strong language</w:t>
+            </w:r>
+          </w:p>
+          <w:p>
+            <w:pPr>
+              <w:pStyle w:val="ListParagraph"/>
+            </w:pPr>
+            <w:r>
+              <w:t>PEGI 18</w:t>
+            </w:r>
+          </w:p>
+          <w:p>
+            <w:pPr>
+              <w:pStyle w:val="ListParagraph"/>
+            </w:pPr>
+          </w:p>
+          <w:p>
+            <w:pPr>
+              <w:pStyle w:val="ListParagraph"/>
+              <w:numPr>
+                <w:ilvl w:val="0"/>
+                <w:numId w:val="4"/>
+              </w:numPr>
+            </w:pPr>
+            <w:r>
+              <w:t>Storylines or representations of traumatic experience</w:t>
+            </w:r>
+          </w:p>
+          <w:p/>
+          <w:p>
+            <w:pPr>
+              <w:pStyle w:val="ListParagraph"/>
+              <w:numPr>
+                <w:ilvl w:val="0"/>
+                <w:numId w:val="4"/>
+              </w:numPr>
+            </w:pPr>
+            <w:r>
+              <w:t>It will represent people of ethnicity and religion.</w:t>
+            </w:r>
+          </w:p>
+          <w:p>
+            <w:pPr>
+              <w:pStyle w:val="ListParagraph"/>
+            </w:pPr>
+          </w:p>
+          <w:p>
+            <w:pPr>
+              <w:pStyle w:val="ListParagraph"/>
+              <w:numPr>
+                <w:ilvl w:val="0"/>
+                <w:numId w:val="4"/>
+              </w:numPr>
+            </w:pPr>
+            <w:r>
+              <w:t>It will not depict real-world spaces even though it’s based in New York.</w:t>
+            </w:r>
+          </w:p>
+          <w:p>
+            <w:pPr>
+              <w:pStyle w:val="ListParagraph"/>
+            </w:pPr>
+          </w:p>
+          <w:p>
+            <w:pPr>
+              <w:pStyle w:val="ListParagraph"/>
+              <w:numPr>
+                <w:ilvl w:val="0"/>
+                <w:numId w:val="4"/>
+              </w:numPr>
+            </w:pPr>
+            <w:r>
+              <w:t>Working with a team of 3, a narrative designer, games designer, game developer, and level designer. Based on their role, work will be mentioned in the credits of the game. As well as there being a commit history for every change.</w:t>
+            </w:r>
+          </w:p>
+          <w:p>
+            <w:pPr>
+              <w:pStyle w:val="ListParagraph"/>
+            </w:pPr>
+          </w:p>
+          <w:p>
+            <w:pPr>
+              <w:pStyle w:val="ListParagraph"/>
+              <w:numPr>
+                <w:ilvl w:val="0"/>
+                <w:numId w:val="4"/>
+              </w:numPr>
+            </w:pPr>
+            <w:r>
+              <w:t>We are using free asset packs, sounds, and default packages and creating original assets.</w:t>
+            </w:r>
+          </w:p>
+          <w:p>
+            <w:pPr>
+              <w:pStyle w:val="ListParagraph"/>
+            </w:pPr>
+          </w:p>
+          <w:p>
+            <w:pPr>
+              <w:pStyle w:val="ListParagraph"/>
+              <w:numPr>
+                <w:ilvl w:val="0"/>
+                <w:numId w:val="4"/>
+              </w:numPr>
+            </w:pPr>
+            <w:r>
+              <w:t>We will be asking peers, family, or friends to playtest the game and collect verbal feedback which will be used to improve the game overall.</w:t>
+            </w:r>
+          </w:p>
+          <w:p>
+            <w:pPr>
+              <w:pStyle w:val="ListParagraph"/>
+            </w:pPr>
+          </w:p>
+          <w:p>
+            <w:pPr>
+              <w:pStyle w:val="ListParagraph"/>
+              <w:numPr>
+                <w:ilvl w:val="0"/>
+                <w:numId w:val="4"/>
+              </w:numPr>
+            </w:pPr>
+            <w:r>
+              <w:t>We will be working on our desktops/ laptops from our own homes with our own resources and on our own time. Regular meetups/ calls will be held to discuss and work on the game. Progress will be kept track of and assigned using project management tools.</w:t>
+            </w:r>
+          </w:p>
         </w:tc>
       </w:tr>
     </w:tbl>
     <w:p/>
     <w:p/>
+    <w:p/>
+    <w:p/>
+    <w:p/>
+    <w:p/>
     <w:p>
       <w:pPr>
         <w:pStyle w:val="Heading1"/>
@@ -1871,7 +2985,15 @@
         <w:t>List what you plan to submit as the final Honours Project. Your focus should be on the final artefact(s)</w:t>
       </w:r>
       <w:r>
-        <w:t xml:space="preserve">, e.g. an animation or film (giving approximate length), a game prototype (suggesting </w:t>
+        <w:t xml:space="preserve">, </w:t>
+      </w:r>
+      <w:proofErr w:type="gramStart"/>
+      <w:r>
+        <w:t>e.g.</w:t>
+      </w:r>
+      <w:proofErr w:type="gramEnd"/>
+      <w:r>
+        <w:t xml:space="preserve"> an animation or film (giving approximate length), a game prototype (suggesting </w:t>
       </w:r>
       <w:r>
         <w:t>how it is presented, e.g. as Windows .exe)</w:t>
@@ -1895,7 +3017,15 @@
         <w:t xml:space="preserve">you </w:t>
       </w:r>
       <w:r>
-        <w:t>may identify what other evidence you will submit in support, e.g. a full portfolio</w:t>
+        <w:t xml:space="preserve">may identify what other evidence you will submit in support, </w:t>
+      </w:r>
+      <w:proofErr w:type="gramStart"/>
+      <w:r>
+        <w:t>e.g.</w:t>
+      </w:r>
+      <w:proofErr w:type="gramEnd"/>
+      <w:r>
+        <w:t xml:space="preserve"> a full portfolio</w:t>
       </w:r>
       <w:r>
         <w:t>, design documentation, gameplay trailer etc.</w:t>
@@ -1923,7 +3053,11 @@
           <w:tcPr>
             <w:tcW w:w="9436" w:type="dxa"/>
           </w:tcPr>
-          <w:p/>
+          <w:p>
+            <w:r>
+              <w:t>Game Prototype(.exe)</w:t>
+            </w:r>
+          </w:p>
         </w:tc>
       </w:tr>
     </w:tbl>
@@ -2056,6 +3190,7 @@
         <w:rPr>
           <w:b/>
           <w:bCs/>
+          <w:color w:val="FF0000"/>
         </w:rPr>
         <w:fldChar w:fldCharType="begin">
           <w:ffData>
@@ -2064,15 +3199,17 @@
             <w:calcOnExit w:val="0"/>
             <w:checkBox>
               <w:sizeAuto/>
-              <w:default w:val="0"/>
+              <w:default w:val="1"/>
             </w:checkBox>
           </w:ffData>
         </w:fldChar>
       </w:r>
-      <w:r>
-        <w:rPr>
-          <w:b/>
-          <w:bCs/>
+      <w:bookmarkStart w:id="5" w:name="Check7"/>
+      <w:r>
+        <w:rPr>
+          <w:b/>
+          <w:bCs/>
+          <w:color w:val="FF0000"/>
         </w:rPr>
         <w:instrText xml:space="preserve"> FORMCHECKBOX </w:instrText>
       </w:r>
@@ -2080,12 +3217,14 @@
         <w:rPr>
           <w:b/>
           <w:bCs/>
-        </w:rPr>
-      </w:r>
-      <w:r>
-        <w:rPr>
-          <w:b/>
-          <w:bCs/>
+          <w:color w:val="FF0000"/>
+        </w:rPr>
+      </w:r>
+      <w:r>
+        <w:rPr>
+          <w:b/>
+          <w:bCs/>
+          <w:color w:val="FF0000"/>
         </w:rPr>
         <w:fldChar w:fldCharType="separate"/>
       </w:r>
@@ -2093,9 +3232,11 @@
         <w:rPr>
           <w:b/>
           <w:bCs/>
+          <w:color w:val="FF0000"/>
         </w:rPr>
         <w:fldChar w:fldCharType="end"/>
       </w:r>
+      <w:bookmarkEnd w:id="5"/>
       <w:r>
         <w:rPr>
           <w:b/>
@@ -2374,26 +3515,31 @@
             <w:tcW w:w="9436" w:type="dxa"/>
           </w:tcPr>
           <w:p/>
+          <w:p>
+            <w:r>
+              <w:t xml:space="preserve">I will start by introducing the project and explain how it is unique followed by the aim and research questions. </w:t>
+            </w:r>
+            <w:r>
+              <w:t xml:space="preserve">Then I will talk about the research done on the questions by stating mechanics in existing games, </w:t>
+            </w:r>
+            <w:r>
+              <w:t>reading,</w:t>
+            </w:r>
+            <w:r>
+              <w:t xml:space="preserve"> and watching videos by existing professionals in the industry. </w:t>
+            </w:r>
+            <w:r>
+              <w:t>I will continue to talk about how and why I implemented these ideas and how it aligns with my vision for the game</w:t>
+            </w:r>
+            <w:r>
+              <w:t xml:space="preserve"> by answering the research questions.</w:t>
+            </w:r>
+          </w:p>
+          <w:p/>
         </w:tc>
       </w:tr>
     </w:tbl>
     <w:p/>
-    <w:p>
-      <w:pPr>
-        <w:rPr>
-          <w:b/>
-          <w:bCs/>
-        </w:rPr>
-      </w:pPr>
-    </w:p>
-    <w:p>
-      <w:pPr>
-        <w:rPr>
-          <w:b/>
-          <w:bCs/>
-        </w:rPr>
-      </w:pPr>
-    </w:p>
     <w:p>
       <w:pPr>
         <w:rPr>
@@ -2646,7 +3792,20 @@
           <w:tcPr>
             <w:tcW w:w="8448" w:type="dxa"/>
           </w:tcPr>
-          <w:p/>
+          <w:p>
+            <w:r>
+              <w:t xml:space="preserve">Chapter </w:t>
+            </w:r>
+            <w:r>
+              <w:t>2</w:t>
+            </w:r>
+            <w:r>
+              <w:t xml:space="preserve"> Gameplay</w:t>
+            </w:r>
+            <w:r>
+              <w:t xml:space="preserve"> Completion</w:t>
+            </w:r>
+          </w:p>
         </w:tc>
       </w:tr>
       <w:tr>
@@ -2664,7 +3823,11 @@
           <w:tcPr>
             <w:tcW w:w="8448" w:type="dxa"/>
           </w:tcPr>
-          <w:p/>
+          <w:p>
+            <w:r>
+              <w:t>Start of Playtesting</w:t>
+            </w:r>
+          </w:p>
         </w:tc>
       </w:tr>
       <w:tr>
@@ -2736,7 +3899,14 @@
           <w:tcPr>
             <w:tcW w:w="8448" w:type="dxa"/>
           </w:tcPr>
-          <w:p/>
+          <w:p>
+            <w:r>
+              <w:t>First 2 Levels playable</w:t>
+            </w:r>
+            <w:r>
+              <w:t xml:space="preserve"> and polished</w:t>
+            </w:r>
+          </w:p>
         </w:tc>
       </w:tr>
       <w:tr>
@@ -2811,10 +3981,26 @@
     </w:p>
     <w:p>
       <w:r>
-        <w:t xml:space="preserve">Use this box to identify any resources (e.g. software, licenses, equipment, physical materials) you believe you will need to secure </w:t>
-      </w:r>
-      <w:r>
-        <w:t>to complete your project. Where these are non-standard (i.e. not provided by Abertay in labs), identify how you may acquire access.</w:t>
+        <w:t>Use this box to identify any resources (</w:t>
+      </w:r>
+      <w:proofErr w:type="gramStart"/>
+      <w:r>
+        <w:t>e.g.</w:t>
+      </w:r>
+      <w:proofErr w:type="gramEnd"/>
+      <w:r>
+        <w:t xml:space="preserve"> software, licenses, equipment, physical materials) you believe you will need to secure </w:t>
+      </w:r>
+      <w:r>
+        <w:t>to complete your project. Where these are non-standard (</w:t>
+      </w:r>
+      <w:proofErr w:type="gramStart"/>
+      <w:r>
+        <w:t>i.e.</w:t>
+      </w:r>
+      <w:proofErr w:type="gramEnd"/>
+      <w:r>
+        <w:t xml:space="preserve"> not provided by Abertay in labs), identify how you may acquire access.</w:t>
       </w:r>
     </w:p>
     <w:p/>
@@ -2832,6 +4018,33 @@
           <w:tcPr>
             <w:tcW w:w="9436" w:type="dxa"/>
           </w:tcPr>
+          <w:p/>
+          <w:p>
+            <w:r>
+              <w:t>Unity Pro (Student Version)</w:t>
+            </w:r>
+          </w:p>
+          <w:p>
+            <w:r>
+              <w:t>3DS MAX (Student Version)</w:t>
+            </w:r>
+          </w:p>
+          <w:p>
+            <w:r>
+              <w:t>Git</w:t>
+            </w:r>
+            <w:r>
+              <w:t>H</w:t>
+            </w:r>
+            <w:r>
+              <w:t>ub Pro (Student Developer Pack)</w:t>
+            </w:r>
+          </w:p>
+          <w:p>
+            <w:r>
+              <w:t>Substance Painter (Perpetual License)</w:t>
+            </w:r>
+          </w:p>
           <w:p/>
         </w:tc>
       </w:tr>
@@ -2873,19 +4086,246 @@
           <w:tcPr>
             <w:tcW w:w="9479" w:type="dxa"/>
           </w:tcPr>
+          <w:p>
+            <w:pPr>
+              <w:pStyle w:val="ListParagraph"/>
+            </w:pPr>
+          </w:p>
+          <w:p>
+            <w:pPr>
+              <w:pStyle w:val="ListParagraph"/>
+              <w:numPr>
+                <w:ilvl w:val="0"/>
+                <w:numId w:val="5"/>
+              </w:numPr>
+            </w:pPr>
+            <w:r>
+              <w:t>Fernández-Vara, C. 2014a. Introduction to Game Analysis. New York, NY, USA: Routledge.</w:t>
+            </w:r>
+          </w:p>
+          <w:p>
+            <w:pPr>
+              <w:pStyle w:val="ListParagraph"/>
+            </w:pPr>
+          </w:p>
+          <w:p>
+            <w:pPr>
+              <w:pStyle w:val="ListParagraph"/>
+              <w:numPr>
+                <w:ilvl w:val="0"/>
+                <w:numId w:val="5"/>
+              </w:numPr>
+            </w:pPr>
+            <w:proofErr w:type="spellStart"/>
+            <w:r>
+              <w:t>DiGRA</w:t>
+            </w:r>
+            <w:proofErr w:type="spellEnd"/>
+            <w:r>
+              <w:t xml:space="preserve"> '19 - Proceedings of the 2019 </w:t>
+            </w:r>
+            <w:proofErr w:type="spellStart"/>
+            <w:r>
+              <w:t>DiGRA</w:t>
+            </w:r>
+            <w:proofErr w:type="spellEnd"/>
+            <w:r>
+              <w:t xml:space="preserve"> International Conference: Game, Play and the Emerging Ludo-Mix.</w:t>
+            </w:r>
+          </w:p>
+          <w:p>
+            <w:pPr>
+              <w:ind w:left="360"/>
+            </w:pPr>
+          </w:p>
+          <w:p>
+            <w:pPr>
+              <w:pStyle w:val="ListParagraph"/>
+              <w:numPr>
+                <w:ilvl w:val="0"/>
+                <w:numId w:val="5"/>
+              </w:numPr>
+            </w:pPr>
+            <w:proofErr w:type="spellStart"/>
+            <w:r>
+              <w:t>Göbel</w:t>
+            </w:r>
+            <w:proofErr w:type="spellEnd"/>
+            <w:r>
+              <w:t xml:space="preserve">, S., </w:t>
+            </w:r>
+            <w:proofErr w:type="spellStart"/>
+            <w:r>
+              <w:t>Malkewitz</w:t>
+            </w:r>
+            <w:proofErr w:type="spellEnd"/>
+            <w:r>
+              <w:t xml:space="preserve">, R. and </w:t>
+            </w:r>
+            <w:proofErr w:type="spellStart"/>
+            <w:r>
+              <w:t>Iurgel</w:t>
+            </w:r>
+            <w:proofErr w:type="spellEnd"/>
+            <w:r>
+              <w:t>, I. (2006) Technologies for Interactive Digital Storytelling and Entertainment Third International Conference, TIDSE 2006, Darmstadt, Germany, December 4-6, 2006, Proceedings. 1st ed. 2006.</w:t>
+            </w:r>
+          </w:p>
+          <w:p>
+            <w:pPr>
+              <w:pStyle w:val="ListParagraph"/>
+            </w:pPr>
+          </w:p>
+          <w:p>
+            <w:pPr>
+              <w:pStyle w:val="ListParagraph"/>
+              <w:numPr>
+                <w:ilvl w:val="0"/>
+                <w:numId w:val="5"/>
+              </w:numPr>
+            </w:pPr>
+            <w:r>
+              <w:t>Zeman, N. B., &amp; ProQuest. (2017). Storytelling for interactive digital media and video games. Taylor &amp; Francis.</w:t>
+            </w:r>
+          </w:p>
+          <w:p>
+            <w:pPr>
+              <w:pStyle w:val="ListParagraph"/>
+            </w:pPr>
+          </w:p>
+          <w:p>
+            <w:pPr>
+              <w:pStyle w:val="ListParagraph"/>
+              <w:numPr>
+                <w:ilvl w:val="0"/>
+                <w:numId w:val="5"/>
+              </w:numPr>
+            </w:pPr>
+            <w:r>
+              <w:t xml:space="preserve">Badoni, Pankaj &amp; Katal, </w:t>
+            </w:r>
+            <w:proofErr w:type="spellStart"/>
+            <w:r>
+              <w:t>Avita</w:t>
+            </w:r>
+            <w:proofErr w:type="spellEnd"/>
+            <w:r>
+              <w:t xml:space="preserve"> &amp; Reddy, M. &amp; Bhargava, Mudit. (2022). Graphics vs Gameplay: A Comparative Analysis in Gaming. 1-8. 10.1109/CONIT55038.2022.9847843.</w:t>
+            </w:r>
+          </w:p>
+          <w:p>
+            <w:pPr>
+              <w:pStyle w:val="ListParagraph"/>
+            </w:pPr>
+          </w:p>
+          <w:p>
+            <w:pPr>
+              <w:pStyle w:val="ListParagraph"/>
+              <w:numPr>
+                <w:ilvl w:val="0"/>
+                <w:numId w:val="5"/>
+              </w:numPr>
+            </w:pPr>
+            <w:r>
+              <w:t>Schell, J. (2019). The Art of Game Design: A Book of Lenses, Third Edition (3rd ed.). A K Peters/CRC Press</w:t>
+            </w:r>
+            <w:r>
+              <w:t>.</w:t>
+            </w:r>
+          </w:p>
+          <w:p/>
+          <w:p>
+            <w:pPr>
+              <w:pStyle w:val="ListParagraph"/>
+              <w:numPr>
+                <w:ilvl w:val="0"/>
+                <w:numId w:val="5"/>
+              </w:numPr>
+            </w:pPr>
+            <w:r>
+              <w:t>Game Maker’s Toolkit - The Power of Invisible Choices</w:t>
+            </w:r>
+          </w:p>
+          <w:p/>
+          <w:p>
+            <w:pPr>
+              <w:pStyle w:val="ListParagraph"/>
+              <w:numPr>
+                <w:ilvl w:val="0"/>
+                <w:numId w:val="5"/>
+              </w:numPr>
+            </w:pPr>
+            <w:r>
+              <w:t xml:space="preserve">GDC - </w:t>
+            </w:r>
+            <w:r>
+              <w:t>Interactive Story Without Challenge Mechanics: The Design of Firewatch</w:t>
+            </w:r>
+          </w:p>
+          <w:p>
+            <w:pPr>
+              <w:pStyle w:val="ListParagraph"/>
+            </w:pPr>
+          </w:p>
+          <w:p>
+            <w:pPr>
+              <w:pStyle w:val="ListParagraph"/>
+              <w:numPr>
+                <w:ilvl w:val="0"/>
+                <w:numId w:val="5"/>
+              </w:numPr>
+            </w:pPr>
+            <w:r>
+              <w:t xml:space="preserve">GDC - </w:t>
+            </w:r>
+            <w:r>
+              <w:t>Writing 'Nothing': Storytelling with Unsaid Words and Unreliable Narrators</w:t>
+            </w:r>
+          </w:p>
+          <w:p>
+            <w:pPr>
+              <w:pStyle w:val="ListParagraph"/>
+            </w:pPr>
+          </w:p>
+          <w:p>
+            <w:pPr>
+              <w:pStyle w:val="ListParagraph"/>
+              <w:numPr>
+                <w:ilvl w:val="0"/>
+                <w:numId w:val="5"/>
+              </w:numPr>
+            </w:pPr>
+            <w:r>
+              <w:t xml:space="preserve">GDC - </w:t>
+            </w:r>
+            <w:r>
+              <w:t>Designing Radically Non-Linear Single Player Levels</w:t>
+            </w:r>
+          </w:p>
+          <w:p>
+            <w:pPr>
+              <w:pStyle w:val="ListParagraph"/>
+            </w:pPr>
+          </w:p>
+          <w:p>
+            <w:pPr>
+              <w:pStyle w:val="ListParagraph"/>
+              <w:numPr>
+                <w:ilvl w:val="0"/>
+                <w:numId w:val="5"/>
+              </w:numPr>
+            </w:pPr>
+            <w:r>
+              <w:t xml:space="preserve">GDC - </w:t>
+            </w:r>
+            <w:r>
+              <w:t>Sparking Curiosity-Driven Exploration Through Narrative in 'Outer Wilds'</w:t>
+            </w:r>
+          </w:p>
           <w:p/>
         </w:tc>
       </w:tr>
     </w:tbl>
-    <w:p/>
-    <w:p>
-      <w:pPr>
-        <w:pStyle w:val="Heading1"/>
-      </w:pPr>
-      <w:r>
-        <w:t xml:space="preserve"> </w:t>
-      </w:r>
-    </w:p>
     <w:p>
       <w:pPr>
         <w:pStyle w:val="Heading1"/>
@@ -3346,17 +4786,10 @@
         </w:tc>
       </w:tr>
     </w:tbl>
-    <w:p>
-      <w:pPr>
-        <w:pStyle w:val="Heading1"/>
-      </w:pPr>
-    </w:p>
-    <w:p/>
-    <w:p/>
     <w:p/>
     <w:sectPr>
       <w:pgSz w:w="11900" w:h="16840"/>
-      <w:pgMar w:top="2686" w:right="1440" w:bottom="863" w:left="1014" w:header="708" w:footer="708" w:gutter="0"/>
+      <w:pgMar w:top="2410" w:right="1440" w:bottom="863" w:left="1014" w:header="708" w:footer="708" w:gutter="0"/>
       <w:cols w:space="708"/>
       <w:docGrid w:linePitch="360"/>
     </w:sectPr>
@@ -3405,6 +4838,118 @@
 <file path=word/numbering.xml><?xml version="1.0" encoding="utf-8"?>
 <w:numbering xmlns:wpc="http://schemas.microsoft.com/office/word/2010/wordprocessingCanvas" xmlns:cx="http://schemas.microsoft.com/office/drawing/2014/chartex" xmlns:cx1="http://schemas.microsoft.com/office/drawing/2015/9/8/chartex" xmlns:cx2="http://schemas.microsoft.com/office/drawing/2015/10/21/chartex" xmlns:cx3="http://schemas.microsoft.com/office/drawing/2016/5/9/chartex" xmlns:cx4="http://schemas.microsoft.com/office/drawing/2016/5/10/chartex" xmlns:cx5="http://schemas.microsoft.com/office/drawing/2016/5/11/chartex" xmlns:cx6="http://schemas.microsoft.com/office/drawing/2016/5/12/chartex" xmlns:cx7="http://schemas.microsoft.com/office/drawing/2016/5/13/chartex" xmlns:cx8="http://schemas.microsoft.com/office/drawing/2016/5/14/chartex" xmlns:mc="http://schemas.openxmlformats.org/markup-compatibility/2006" xmlns:aink="http://schemas.microsoft.com/office/drawing/2016/ink" xmlns:am3d="http://schemas.microsoft.com/office/drawing/2017/model3d" xmlns:o="urn:schemas-microsoft-com:office:office" xmlns:oel="http://schemas.microsoft.com/office/2019/extlst" xmlns:r="http://schemas.openxmlformats.org/officeDocument/2006/relationships" xmlns:m="http://schemas.openxmlformats.org/officeDocument/2006/math" xmlns:v="urn:schemas-microsoft-com:vml" xmlns:wp14="http://schemas.microsoft.com/office/word/2010/wordprocessingDrawing" xmlns:wp="http://schemas.openxmlformats.org/drawingml/2006/wordprocessingDrawing" xmlns:w10="urn:schemas-microsoft-com:office:word" xmlns:w="http://schemas.openxmlformats.org/wordprocessingml/2006/main" xmlns:w14="http://schemas.microsoft.com/office/word/2010/wordml" xmlns:w15="http://schemas.microsoft.com/office/word/2012/wordml" xmlns:w16cex="http://schemas.microsoft.com/office/word/2018/wordml/cex" xmlns:w16cid="http://schemas.microsoft.com/office/word/2016/wordml/cid" xmlns:w16="http://schemas.microsoft.com/office/word/2018/wordml" xmlns:w16sdtdh="http://schemas.microsoft.com/office/word/2020/wordml/sdtdatahash" xmlns:w16se="http://schemas.microsoft.com/office/word/2015/wordml/symex" xmlns:wpg="http://schemas.microsoft.com/office/word/2010/wordprocessingGroup" xmlns:wpi="http://schemas.microsoft.com/office/word/2010/wordprocessingInk" xmlns:wne="http://schemas.microsoft.com/office/word/2006/wordml" xmlns:wps="http://schemas.microsoft.com/office/word/2010/wordprocessingShape" mc:Ignorable="w14 w15 w16se w16cid w16 w16cex w16sdtdh wp14">
   <w:abstractNum w:abstractNumId="0" w15:restartNumberingAfterBreak="0">
+    <w:nsid w:val="11D37431"/>
+    <w:multiLevelType w:val="hybridMultilevel"/>
+    <w:tmpl w:val="D06C5B94"/>
+    <w:lvl w:ilvl="0" w:tplc="A7282146">
+      <w:numFmt w:val="bullet"/>
+      <w:lvlText w:val="-"/>
+      <w:lvlJc w:val="left"/>
+      <w:pPr>
+        <w:ind w:left="720" w:hanging="360"/>
+      </w:pPr>
+      <w:rPr>
+        <w:rFonts w:ascii="Calibri" w:eastAsiaTheme="minorHAnsi" w:hAnsi="Calibri" w:cs="Calibri" w:hint="default"/>
+      </w:rPr>
+    </w:lvl>
+    <w:lvl w:ilvl="1" w:tplc="40090003" w:tentative="1">
+      <w:start w:val="1"/>
+      <w:numFmt w:val="bullet"/>
+      <w:lvlText w:val="o"/>
+      <w:lvlJc w:val="left"/>
+      <w:pPr>
+        <w:ind w:left="1440" w:hanging="360"/>
+      </w:pPr>
+      <w:rPr>
+        <w:rFonts w:ascii="Courier New" w:hAnsi="Courier New" w:cs="Courier New" w:hint="default"/>
+      </w:rPr>
+    </w:lvl>
+    <w:lvl w:ilvl="2" w:tplc="40090005" w:tentative="1">
+      <w:start w:val="1"/>
+      <w:numFmt w:val="bullet"/>
+      <w:lvlText w:val=""/>
+      <w:lvlJc w:val="left"/>
+      <w:pPr>
+        <w:ind w:left="2160" w:hanging="360"/>
+      </w:pPr>
+      <w:rPr>
+        <w:rFonts w:ascii="Wingdings" w:hAnsi="Wingdings" w:hint="default"/>
+      </w:rPr>
+    </w:lvl>
+    <w:lvl w:ilvl="3" w:tplc="40090001" w:tentative="1">
+      <w:start w:val="1"/>
+      <w:numFmt w:val="bullet"/>
+      <w:lvlText w:val=""/>
+      <w:lvlJc w:val="left"/>
+      <w:pPr>
+        <w:ind w:left="2880" w:hanging="360"/>
+      </w:pPr>
+      <w:rPr>
+        <w:rFonts w:ascii="Symbol" w:hAnsi="Symbol" w:hint="default"/>
+      </w:rPr>
+    </w:lvl>
+    <w:lvl w:ilvl="4" w:tplc="40090003" w:tentative="1">
+      <w:start w:val="1"/>
+      <w:numFmt w:val="bullet"/>
+      <w:lvlText w:val="o"/>
+      <w:lvlJc w:val="left"/>
+      <w:pPr>
+        <w:ind w:left="3600" w:hanging="360"/>
+      </w:pPr>
+      <w:rPr>
+        <w:rFonts w:ascii="Courier New" w:hAnsi="Courier New" w:cs="Courier New" w:hint="default"/>
+      </w:rPr>
+    </w:lvl>
+    <w:lvl w:ilvl="5" w:tplc="40090005" w:tentative="1">
+      <w:start w:val="1"/>
+      <w:numFmt w:val="bullet"/>
+      <w:lvlText w:val=""/>
+      <w:lvlJc w:val="left"/>
+      <w:pPr>
+        <w:ind w:left="4320" w:hanging="360"/>
+      </w:pPr>
+      <w:rPr>
+        <w:rFonts w:ascii="Wingdings" w:hAnsi="Wingdings" w:hint="default"/>
+      </w:rPr>
+    </w:lvl>
+    <w:lvl w:ilvl="6" w:tplc="40090001" w:tentative="1">
+      <w:start w:val="1"/>
+      <w:numFmt w:val="bullet"/>
+      <w:lvlText w:val=""/>
+      <w:lvlJc w:val="left"/>
+      <w:pPr>
+        <w:ind w:left="5040" w:hanging="360"/>
+      </w:pPr>
+      <w:rPr>
+        <w:rFonts w:ascii="Symbol" w:hAnsi="Symbol" w:hint="default"/>
+      </w:rPr>
+    </w:lvl>
+    <w:lvl w:ilvl="7" w:tplc="40090003" w:tentative="1">
+      <w:start w:val="1"/>
+      <w:numFmt w:val="bullet"/>
+      <w:lvlText w:val="o"/>
+      <w:lvlJc w:val="left"/>
+      <w:pPr>
+        <w:ind w:left="5760" w:hanging="360"/>
+      </w:pPr>
+      <w:rPr>
+        <w:rFonts w:ascii="Courier New" w:hAnsi="Courier New" w:cs="Courier New" w:hint="default"/>
+      </w:rPr>
+    </w:lvl>
+    <w:lvl w:ilvl="8" w:tplc="40090005" w:tentative="1">
+      <w:start w:val="1"/>
+      <w:numFmt w:val="bullet"/>
+      <w:lvlText w:val=""/>
+      <w:lvlJc w:val="left"/>
+      <w:pPr>
+        <w:ind w:left="6480" w:hanging="360"/>
+      </w:pPr>
+      <w:rPr>
+        <w:rFonts w:ascii="Wingdings" w:hAnsi="Wingdings" w:hint="default"/>
+      </w:rPr>
+    </w:lvl>
+  </w:abstractNum>
+  <w:abstractNum w:abstractNumId="1" w15:restartNumberingAfterBreak="0">
     <w:nsid w:val="25304C90"/>
     <w:multiLevelType w:val="hybridMultilevel"/>
     <w:tmpl w:val="80E8D072"/>
@@ -3493,8 +5038,333 @@
       </w:pPr>
     </w:lvl>
   </w:abstractNum>
+  <w:abstractNum w:abstractNumId="2" w15:restartNumberingAfterBreak="0">
+    <w:nsid w:val="2DBA7575"/>
+    <w:multiLevelType w:val="hybridMultilevel"/>
+    <w:tmpl w:val="D5BE61D4"/>
+    <w:lvl w:ilvl="0" w:tplc="4009000F">
+      <w:start w:val="1"/>
+      <w:numFmt w:val="decimal"/>
+      <w:lvlText w:val="%1."/>
+      <w:lvlJc w:val="left"/>
+      <w:pPr>
+        <w:ind w:left="720" w:hanging="360"/>
+      </w:pPr>
+      <w:rPr>
+        <w:rFonts w:hint="default"/>
+      </w:rPr>
+    </w:lvl>
+    <w:lvl w:ilvl="1" w:tplc="40090019" w:tentative="1">
+      <w:start w:val="1"/>
+      <w:numFmt w:val="lowerLetter"/>
+      <w:lvlText w:val="%2."/>
+      <w:lvlJc w:val="left"/>
+      <w:pPr>
+        <w:ind w:left="1440" w:hanging="360"/>
+      </w:pPr>
+    </w:lvl>
+    <w:lvl w:ilvl="2" w:tplc="4009001B" w:tentative="1">
+      <w:start w:val="1"/>
+      <w:numFmt w:val="lowerRoman"/>
+      <w:lvlText w:val="%3."/>
+      <w:lvlJc w:val="right"/>
+      <w:pPr>
+        <w:ind w:left="2160" w:hanging="180"/>
+      </w:pPr>
+    </w:lvl>
+    <w:lvl w:ilvl="3" w:tplc="4009000F" w:tentative="1">
+      <w:start w:val="1"/>
+      <w:numFmt w:val="decimal"/>
+      <w:lvlText w:val="%4."/>
+      <w:lvlJc w:val="left"/>
+      <w:pPr>
+        <w:ind w:left="2880" w:hanging="360"/>
+      </w:pPr>
+    </w:lvl>
+    <w:lvl w:ilvl="4" w:tplc="40090019" w:tentative="1">
+      <w:start w:val="1"/>
+      <w:numFmt w:val="lowerLetter"/>
+      <w:lvlText w:val="%5."/>
+      <w:lvlJc w:val="left"/>
+      <w:pPr>
+        <w:ind w:left="3600" w:hanging="360"/>
+      </w:pPr>
+    </w:lvl>
+    <w:lvl w:ilvl="5" w:tplc="4009001B" w:tentative="1">
+      <w:start w:val="1"/>
+      <w:numFmt w:val="lowerRoman"/>
+      <w:lvlText w:val="%6."/>
+      <w:lvlJc w:val="right"/>
+      <w:pPr>
+        <w:ind w:left="4320" w:hanging="180"/>
+      </w:pPr>
+    </w:lvl>
+    <w:lvl w:ilvl="6" w:tplc="4009000F" w:tentative="1">
+      <w:start w:val="1"/>
+      <w:numFmt w:val="decimal"/>
+      <w:lvlText w:val="%7."/>
+      <w:lvlJc w:val="left"/>
+      <w:pPr>
+        <w:ind w:left="5040" w:hanging="360"/>
+      </w:pPr>
+    </w:lvl>
+    <w:lvl w:ilvl="7" w:tplc="40090019" w:tentative="1">
+      <w:start w:val="1"/>
+      <w:numFmt w:val="lowerLetter"/>
+      <w:lvlText w:val="%8."/>
+      <w:lvlJc w:val="left"/>
+      <w:pPr>
+        <w:ind w:left="5760" w:hanging="360"/>
+      </w:pPr>
+    </w:lvl>
+    <w:lvl w:ilvl="8" w:tplc="4009001B" w:tentative="1">
+      <w:start w:val="1"/>
+      <w:numFmt w:val="lowerRoman"/>
+      <w:lvlText w:val="%9."/>
+      <w:lvlJc w:val="right"/>
+      <w:pPr>
+        <w:ind w:left="6480" w:hanging="180"/>
+      </w:pPr>
+    </w:lvl>
+  </w:abstractNum>
+  <w:abstractNum w:abstractNumId="3" w15:restartNumberingAfterBreak="0">
+    <w:nsid w:val="77762907"/>
+    <w:multiLevelType w:val="hybridMultilevel"/>
+    <w:tmpl w:val="6AF0D276"/>
+    <w:lvl w:ilvl="0" w:tplc="B538A564">
+      <w:numFmt w:val="bullet"/>
+      <w:lvlText w:val="-"/>
+      <w:lvlJc w:val="left"/>
+      <w:pPr>
+        <w:ind w:left="720" w:hanging="360"/>
+      </w:pPr>
+      <w:rPr>
+        <w:rFonts w:ascii="Calibri" w:eastAsiaTheme="minorHAnsi" w:hAnsi="Calibri" w:cs="Calibri" w:hint="default"/>
+      </w:rPr>
+    </w:lvl>
+    <w:lvl w:ilvl="1" w:tplc="40090003" w:tentative="1">
+      <w:start w:val="1"/>
+      <w:numFmt w:val="bullet"/>
+      <w:lvlText w:val="o"/>
+      <w:lvlJc w:val="left"/>
+      <w:pPr>
+        <w:ind w:left="1440" w:hanging="360"/>
+      </w:pPr>
+      <w:rPr>
+        <w:rFonts w:ascii="Courier New" w:hAnsi="Courier New" w:cs="Courier New" w:hint="default"/>
+      </w:rPr>
+    </w:lvl>
+    <w:lvl w:ilvl="2" w:tplc="40090005" w:tentative="1">
+      <w:start w:val="1"/>
+      <w:numFmt w:val="bullet"/>
+      <w:lvlText w:val=""/>
+      <w:lvlJc w:val="left"/>
+      <w:pPr>
+        <w:ind w:left="2160" w:hanging="360"/>
+      </w:pPr>
+      <w:rPr>
+        <w:rFonts w:ascii="Wingdings" w:hAnsi="Wingdings" w:hint="default"/>
+      </w:rPr>
+    </w:lvl>
+    <w:lvl w:ilvl="3" w:tplc="40090001" w:tentative="1">
+      <w:start w:val="1"/>
+      <w:numFmt w:val="bullet"/>
+      <w:lvlText w:val=""/>
+      <w:lvlJc w:val="left"/>
+      <w:pPr>
+        <w:ind w:left="2880" w:hanging="360"/>
+      </w:pPr>
+      <w:rPr>
+        <w:rFonts w:ascii="Symbol" w:hAnsi="Symbol" w:hint="default"/>
+      </w:rPr>
+    </w:lvl>
+    <w:lvl w:ilvl="4" w:tplc="40090003" w:tentative="1">
+      <w:start w:val="1"/>
+      <w:numFmt w:val="bullet"/>
+      <w:lvlText w:val="o"/>
+      <w:lvlJc w:val="left"/>
+      <w:pPr>
+        <w:ind w:left="3600" w:hanging="360"/>
+      </w:pPr>
+      <w:rPr>
+        <w:rFonts w:ascii="Courier New" w:hAnsi="Courier New" w:cs="Courier New" w:hint="default"/>
+      </w:rPr>
+    </w:lvl>
+    <w:lvl w:ilvl="5" w:tplc="40090005" w:tentative="1">
+      <w:start w:val="1"/>
+      <w:numFmt w:val="bullet"/>
+      <w:lvlText w:val=""/>
+      <w:lvlJc w:val="left"/>
+      <w:pPr>
+        <w:ind w:left="4320" w:hanging="360"/>
+      </w:pPr>
+      <w:rPr>
+        <w:rFonts w:ascii="Wingdings" w:hAnsi="Wingdings" w:hint="default"/>
+      </w:rPr>
+    </w:lvl>
+    <w:lvl w:ilvl="6" w:tplc="40090001" w:tentative="1">
+      <w:start w:val="1"/>
+      <w:numFmt w:val="bullet"/>
+      <w:lvlText w:val=""/>
+      <w:lvlJc w:val="left"/>
+      <w:pPr>
+        <w:ind w:left="5040" w:hanging="360"/>
+      </w:pPr>
+      <w:rPr>
+        <w:rFonts w:ascii="Symbol" w:hAnsi="Symbol" w:hint="default"/>
+      </w:rPr>
+    </w:lvl>
+    <w:lvl w:ilvl="7" w:tplc="40090003" w:tentative="1">
+      <w:start w:val="1"/>
+      <w:numFmt w:val="bullet"/>
+      <w:lvlText w:val="o"/>
+      <w:lvlJc w:val="left"/>
+      <w:pPr>
+        <w:ind w:left="5760" w:hanging="360"/>
+      </w:pPr>
+      <w:rPr>
+        <w:rFonts w:ascii="Courier New" w:hAnsi="Courier New" w:cs="Courier New" w:hint="default"/>
+      </w:rPr>
+    </w:lvl>
+    <w:lvl w:ilvl="8" w:tplc="40090005" w:tentative="1">
+      <w:start w:val="1"/>
+      <w:numFmt w:val="bullet"/>
+      <w:lvlText w:val=""/>
+      <w:lvlJc w:val="left"/>
+      <w:pPr>
+        <w:ind w:left="6480" w:hanging="360"/>
+      </w:pPr>
+      <w:rPr>
+        <w:rFonts w:ascii="Wingdings" w:hAnsi="Wingdings" w:hint="default"/>
+      </w:rPr>
+    </w:lvl>
+  </w:abstractNum>
+  <w:abstractNum w:abstractNumId="4" w15:restartNumberingAfterBreak="0">
+    <w:nsid w:val="779841DA"/>
+    <w:multiLevelType w:val="hybridMultilevel"/>
+    <w:tmpl w:val="9C3E5DFE"/>
+    <w:lvl w:ilvl="0" w:tplc="71AC327E">
+      <w:numFmt w:val="bullet"/>
+      <w:lvlText w:val="-"/>
+      <w:lvlJc w:val="left"/>
+      <w:pPr>
+        <w:ind w:left="410" w:hanging="360"/>
+      </w:pPr>
+      <w:rPr>
+        <w:rFonts w:ascii="Calibri" w:eastAsiaTheme="minorHAnsi" w:hAnsi="Calibri" w:cs="Calibri" w:hint="default"/>
+      </w:rPr>
+    </w:lvl>
+    <w:lvl w:ilvl="1" w:tplc="40090003" w:tentative="1">
+      <w:start w:val="1"/>
+      <w:numFmt w:val="bullet"/>
+      <w:lvlText w:val="o"/>
+      <w:lvlJc w:val="left"/>
+      <w:pPr>
+        <w:ind w:left="1130" w:hanging="360"/>
+      </w:pPr>
+      <w:rPr>
+        <w:rFonts w:ascii="Courier New" w:hAnsi="Courier New" w:cs="Courier New" w:hint="default"/>
+      </w:rPr>
+    </w:lvl>
+    <w:lvl w:ilvl="2" w:tplc="40090005" w:tentative="1">
+      <w:start w:val="1"/>
+      <w:numFmt w:val="bullet"/>
+      <w:lvlText w:val=""/>
+      <w:lvlJc w:val="left"/>
+      <w:pPr>
+        <w:ind w:left="1850" w:hanging="360"/>
+      </w:pPr>
+      <w:rPr>
+        <w:rFonts w:ascii="Wingdings" w:hAnsi="Wingdings" w:hint="default"/>
+      </w:rPr>
+    </w:lvl>
+    <w:lvl w:ilvl="3" w:tplc="40090001" w:tentative="1">
+      <w:start w:val="1"/>
+      <w:numFmt w:val="bullet"/>
+      <w:lvlText w:val=""/>
+      <w:lvlJc w:val="left"/>
+      <w:pPr>
+        <w:ind w:left="2570" w:hanging="360"/>
+      </w:pPr>
+      <w:rPr>
+        <w:rFonts w:ascii="Symbol" w:hAnsi="Symbol" w:hint="default"/>
+      </w:rPr>
+    </w:lvl>
+    <w:lvl w:ilvl="4" w:tplc="40090003" w:tentative="1">
+      <w:start w:val="1"/>
+      <w:numFmt w:val="bullet"/>
+      <w:lvlText w:val="o"/>
+      <w:lvlJc w:val="left"/>
+      <w:pPr>
+        <w:ind w:left="3290" w:hanging="360"/>
+      </w:pPr>
+      <w:rPr>
+        <w:rFonts w:ascii="Courier New" w:hAnsi="Courier New" w:cs="Courier New" w:hint="default"/>
+      </w:rPr>
+    </w:lvl>
+    <w:lvl w:ilvl="5" w:tplc="40090005" w:tentative="1">
+      <w:start w:val="1"/>
+      <w:numFmt w:val="bullet"/>
+      <w:lvlText w:val=""/>
+      <w:lvlJc w:val="left"/>
+      <w:pPr>
+        <w:ind w:left="4010" w:hanging="360"/>
+      </w:pPr>
+      <w:rPr>
+        <w:rFonts w:ascii="Wingdings" w:hAnsi="Wingdings" w:hint="default"/>
+      </w:rPr>
+    </w:lvl>
+    <w:lvl w:ilvl="6" w:tplc="40090001" w:tentative="1">
+      <w:start w:val="1"/>
+      <w:numFmt w:val="bullet"/>
+      <w:lvlText w:val=""/>
+      <w:lvlJc w:val="left"/>
+      <w:pPr>
+        <w:ind w:left="4730" w:hanging="360"/>
+      </w:pPr>
+      <w:rPr>
+        <w:rFonts w:ascii="Symbol" w:hAnsi="Symbol" w:hint="default"/>
+      </w:rPr>
+    </w:lvl>
+    <w:lvl w:ilvl="7" w:tplc="40090003" w:tentative="1">
+      <w:start w:val="1"/>
+      <w:numFmt w:val="bullet"/>
+      <w:lvlText w:val="o"/>
+      <w:lvlJc w:val="left"/>
+      <w:pPr>
+        <w:ind w:left="5450" w:hanging="360"/>
+      </w:pPr>
+      <w:rPr>
+        <w:rFonts w:ascii="Courier New" w:hAnsi="Courier New" w:cs="Courier New" w:hint="default"/>
+      </w:rPr>
+    </w:lvl>
+    <w:lvl w:ilvl="8" w:tplc="40090005" w:tentative="1">
+      <w:start w:val="1"/>
+      <w:numFmt w:val="bullet"/>
+      <w:lvlText w:val=""/>
+      <w:lvlJc w:val="left"/>
+      <w:pPr>
+        <w:ind w:left="6170" w:hanging="360"/>
+      </w:pPr>
+      <w:rPr>
+        <w:rFonts w:ascii="Wingdings" w:hAnsi="Wingdings" w:hint="default"/>
+      </w:rPr>
+    </w:lvl>
+  </w:abstractNum>
   <w:num w:numId="1" w16cid:durableId="986397590">
+    <w:abstractNumId w:val="1"/>
+  </w:num>
+  <w:num w:numId="2" w16cid:durableId="1415973199">
     <w:abstractNumId w:val="0"/>
+  </w:num>
+  <w:num w:numId="3" w16cid:durableId="1616328925">
+    <w:abstractNumId w:val="4"/>
+  </w:num>
+  <w:num w:numId="4" w16cid:durableId="1137603180">
+    <w:abstractNumId w:val="3"/>
+  </w:num>
+  <w:num w:numId="5" w16cid:durableId="208764618">
+    <w:abstractNumId w:val="2"/>
   </w:num>
 </w:numbering>
 </file>
@@ -3893,7 +5763,7 @@
   <w:style w:type="paragraph" w:default="1" w:styleId="Normal">
     <w:name w:val="Normal"/>
     <w:qFormat/>
-    <w:rsid w:val="006447B4"/>
+    <w:rsid w:val="0084783C"/>
   </w:style>
   <w:style w:type="paragraph" w:styleId="Heading1">
     <w:name w:val="heading 1"/>
@@ -4026,6 +5896,21 @@
         <w:insideV w:val="single" w:sz="4" w:space="0" w:color="auto"/>
       </w:tblBorders>
     </w:tblPr>
+  </w:style>
+  <w:style w:type="paragraph" w:styleId="NormalWeb">
+    <w:name w:val="Normal (Web)"/>
+    <w:basedOn w:val="Normal"/>
+    <w:uiPriority w:val="99"/>
+    <w:semiHidden/>
+    <w:unhideWhenUsed/>
+    <w:rsid w:val="00462498"/>
+    <w:pPr>
+      <w:spacing w:before="100" w:beforeAutospacing="1" w:after="100" w:afterAutospacing="1"/>
+    </w:pPr>
+    <w:rPr>
+      <w:rFonts w:ascii="Times New Roman" w:eastAsia="Times New Roman" w:hAnsi="Times New Roman" w:cs="Times New Roman"/>
+      <w:lang w:val="en-IN" w:eastAsia="en-IN"/>
+    </w:rPr>
   </w:style>
 </w:styles>
 </file>

</xml_diff>